<commit_message>
some rev_article refs added, ref art upd, gms upd
</commit_message>
<xml_diff>
--- a/Review Article/Review_Article3.docx
+++ b/Review Article/Review_Article3.docx
@@ -3,22 +3,23 @@
 <w:document xmlns:wpc="http://schemas.microsoft.com/office/word/2010/wordprocessingCanvas" xmlns:cx="http://schemas.microsoft.com/office/drawing/2014/chartex" xmlns:cx1="http://schemas.microsoft.com/office/drawing/2015/9/8/chartex" xmlns:cx2="http://schemas.microsoft.com/office/drawing/2015/10/21/chartex" xmlns:cx3="http://schemas.microsoft.com/office/drawing/2016/5/9/chartex" xmlns:cx4="http://schemas.microsoft.com/office/drawing/2016/5/10/chartex" xmlns:cx5="http://schemas.microsoft.com/office/drawing/2016/5/11/chartex" xmlns:cx6="http://schemas.microsoft.com/office/drawing/2016/5/12/chartex" xmlns:cx7="http://schemas.microsoft.com/office/drawing/2016/5/13/chartex" xmlns:cx8="http://schemas.microsoft.com/office/drawing/2016/5/14/chartex" xmlns:mc="http://schemas.openxmlformats.org/markup-compatibility/2006" xmlns:aink="http://schemas.microsoft.com/office/drawing/2016/ink" xmlns:am3d="http://schemas.microsoft.com/office/drawing/2017/model3d" xmlns:o="urn:schemas-microsoft-com:office:office" xmlns:oel="http://schemas.microsoft.com/office/2019/extlst" xmlns:r="http://schemas.openxmlformats.org/officeDocument/2006/relationships" xmlns:m="http://schemas.openxmlformats.org/officeDocument/2006/math" xmlns:v="urn:schemas-microsoft-com:vml" xmlns:wp14="http://schemas.microsoft.com/office/word/2010/wordprocessingDrawing" xmlns:wp="http://schemas.openxmlformats.org/drawingml/2006/wordprocessingDrawing" xmlns:w10="urn:schemas-microsoft-com:office:word" xmlns:w="http://schemas.openxmlformats.org/wordprocessingml/2006/main" xmlns:w14="http://schemas.microsoft.com/office/word/2010/wordml" xmlns:w15="http://schemas.microsoft.com/office/word/2012/wordml" xmlns:w16cex="http://schemas.microsoft.com/office/word/2018/wordml/cex" xmlns:w16cid="http://schemas.microsoft.com/office/word/2016/wordml/cid" xmlns:w16="http://schemas.microsoft.com/office/word/2018/wordml" xmlns:w16sdtdh="http://schemas.microsoft.com/office/word/2020/wordml/sdtdatahash" xmlns:w16se="http://schemas.microsoft.com/office/word/2015/wordml/symex" xmlns:wpg="http://schemas.microsoft.com/office/word/2010/wordprocessingGroup" xmlns:wpi="http://schemas.microsoft.com/office/word/2010/wordprocessingInk" xmlns:wne="http://schemas.microsoft.com/office/word/2006/wordml" xmlns:wps="http://schemas.microsoft.com/office/word/2010/wordprocessingShape" mc:Ignorable="w14 w15 w16se w16cid w16 w16cex w16sdtdh wp14">
   <w:body>
     <w:p>
+      <w:pPr>
+        <w:rPr>
+          <w:rFonts w:hint="cs"/>
+        </w:rPr>
+      </w:pPr>
       <w:bookmarkStart w:id="0" w:name="_Toc139760690"/>
     </w:p>
     <w:p>
-      <w:r>
-        <w:rPr>
-          <w:rFonts w:hint="cs"/>
-          <w:rtl/>
-        </w:rPr>
-        <w:t>مروری بر استفاده و چالشهای</w:t>
-      </w:r>
-      <w:r>
-        <w:rPr>
-          <w:rFonts w:hint="cs"/>
-          <w:rtl/>
-        </w:rPr>
-        <w:t xml:space="preserve"> </w:t>
+      <w:pPr>
+        <w:pStyle w:val="Title"/>
+      </w:pPr>
+      <w:r>
+        <w:rPr>
+          <w:rFonts w:hint="cs"/>
+          <w:rtl/>
+        </w:rPr>
+        <w:t xml:space="preserve">مروری بر استفاده و چالشهای </w:t>
       </w:r>
       <w:r>
         <w:rPr>
@@ -33,38 +34,23 @@
           <w:rtl/>
         </w:rPr>
         <w:t>های خودران</w:t>
-      </w:r>
-      <w:r>
-        <w:rPr>
-          <w:rFonts w:hint="cs"/>
-          <w:rtl/>
-        </w:rPr>
-        <w:t xml:space="preserve">  </w:t>
       </w:r>
     </w:p>
     <w:p>
       <w:pPr>
-        <w:rPr>
-          <w:rtl/>
-        </w:rPr>
-      </w:pPr>
-      <w:r>
-        <w:rPr>
-          <w:rFonts w:hint="cs"/>
-          <w:sz w:val="40"/>
-          <w:szCs w:val="40"/>
-          <w:rtl/>
-        </w:rPr>
-        <w:t xml:space="preserve"> </w:t>
-      </w:r>
-      <w:r>
+        <w:jc w:val="center"/>
+        <w:rPr>
+          <w:b/>
+          <w:bCs/>
+          <w:rtl/>
+        </w:rPr>
+      </w:pPr>
+      <w:r>
+        <w:rPr>
+          <w:b/>
+          <w:bCs/>
+        </w:rPr>
         <w:t>(Automated Guided Vehicles)</w:t>
-      </w:r>
-      <w:r>
-        <w:rPr>
-          <w:rtl/>
-        </w:rPr>
-        <w:t xml:space="preserve"> </w:t>
       </w:r>
     </w:p>
     <w:tbl>
@@ -93,80 +79,79 @@
           </w:tcPr>
           <w:p>
             <w:pPr>
+              <w:jc w:val="center"/>
               <w:rPr>
+                <w:rStyle w:val="SubtleEmphasis"/>
+                <w:rFonts w:hint="cs"/>
+                <w:rtl/>
+              </w:rPr>
+            </w:pPr>
+            <w:r>
+              <w:rPr>
+                <w:rStyle w:val="SubtleEmphasis"/>
+                <w:rFonts w:hint="cs"/>
+                <w:rtl/>
+              </w:rPr>
+              <w:t>امیررضا تقی زاده</w:t>
+            </w:r>
+          </w:p>
+          <w:p>
+            <w:pPr>
+              <w:spacing w:line="240" w:lineRule="auto"/>
+              <w:jc w:val="center"/>
+              <w:rPr>
+                <w:rStyle w:val="SubtleEmphasis"/>
+                <w:b w:val="0"/>
+                <w:bCs w:val="0"/>
                 <w:sz w:val="20"/>
                 <w:szCs w:val="20"/>
               </w:rPr>
             </w:pPr>
             <w:r>
               <w:rPr>
+                <w:rStyle w:val="SubtleEmphasis"/>
                 <w:rFonts w:hint="cs"/>
-                <w:rtl/>
-              </w:rPr>
-              <w:t>امیررضا تقی زاده</w:t>
-            </w:r>
-            <w:r>
-              <w:rPr>
-                <w:rFonts w:hint="cs"/>
+                <w:b w:val="0"/>
+                <w:bCs w:val="0"/>
                 <w:sz w:val="20"/>
                 <w:szCs w:val="20"/>
                 <w:rtl/>
               </w:rPr>
-              <w:t xml:space="preserve"> </w:t>
-            </w:r>
-          </w:p>
-          <w:p>
-            <w:r>
-              <w:rPr>
-                <w:rFonts w:ascii="Calibri" w:hAnsi="Calibri" w:hint="cs"/>
-                <w:rtl/>
-              </w:rPr>
-              <w:t xml:space="preserve">دانشجوی کارشناسی ارشد علوم کامپیوتر، </w:t>
-            </w:r>
-            <w:r>
-              <w:rPr>
-                <w:rFonts w:hint="cs"/>
-                <w:rtl/>
-              </w:rPr>
-              <w:t>دانشکده آمار، ریاضی و رایانه، دانشگاه علامه طباطبایی</w:t>
+              <w:t>دانشجوی کارشناسی ارشد علوم کامپیوتر، دانشکده آمار، ریاضی و رایانه، دانشگاه علامه طباطبایی</w:t>
             </w:r>
           </w:p>
           <w:p>
             <w:pPr>
+              <w:jc w:val="center"/>
               <w:rPr>
-                <w:b/>
-                <w:bCs/>
-                <w:sz w:val="22"/>
-                <w:szCs w:val="22"/>
+                <w:rStyle w:val="SubtleEmphasis"/>
+                <w:rFonts w:hint="cs"/>
+                <w:b w:val="0"/>
+                <w:bCs w:val="0"/>
+                <w:sz w:val="16"/>
+                <w:szCs w:val="16"/>
                 <w:rtl/>
               </w:rPr>
             </w:pPr>
             <w:r>
               <w:rPr>
-                <w:b/>
-                <w:bCs/>
-                <w:sz w:val="22"/>
-                <w:szCs w:val="22"/>
-                <w:shd w:val="clear" w:color="auto" w:fill="FFFFFF"/>
+                <w:rStyle w:val="SubtleEmphasis"/>
+                <w:b w:val="0"/>
+                <w:bCs w:val="0"/>
               </w:rPr>
-              <w:t>Email</w:t>
+              <w:t>Email:</w:t>
             </w:r>
             <w:r>
               <w:rPr>
-                <w:color w:val="5E5E5E"/>
-                <w:sz w:val="22"/>
-                <w:szCs w:val="22"/>
-                <w:shd w:val="clear" w:color="auto" w:fill="FFFFFF"/>
+                <w:rStyle w:val="SubtleEmphasis"/>
               </w:rPr>
-              <w:t xml:space="preserve">: </w:t>
+              <w:t xml:space="preserve"> </w:t>
             </w:r>
             <w:hyperlink r:id="rId8" w:history="1">
               <w:r>
                 <w:rPr>
-                  <w:rStyle w:val="Hyperlink"/>
-                  <w:sz w:val="22"/>
-                  <w:szCs w:val="22"/>
-                  <w:shd w:val="clear" w:color="auto" w:fill="FFFFFF"/>
+                  <w:rStyle w:val="SubtleEmphasis"/>
+                  <w:color w:val="4472C4" w:themeColor="accent1"/>
                 </w:rPr>
                 <w:t>a_taghizadeh@atu.ac.ir</w:t>
               </w:r>
@@ -179,12 +164,15 @@
           </w:tcPr>
           <w:p>
             <w:pPr>
+              <w:jc w:val="center"/>
               <w:rPr>
+                <w:rStyle w:val="SubtleEmphasis"/>
                 <w:rtl/>
               </w:rPr>
             </w:pPr>
             <w:r>
               <w:rPr>
+                <w:rStyle w:val="SubtleEmphasis"/>
                 <w:rFonts w:hint="cs"/>
                 <w:rtl/>
               </w:rPr>
@@ -192,22 +180,27 @@
             </w:r>
           </w:p>
           <w:p>
+            <w:pPr>
+              <w:jc w:val="center"/>
+              <w:rPr>
+                <w:color w:val="404040" w:themeColor="text1" w:themeTint="BF"/>
+                <w:sz w:val="20"/>
+                <w:szCs w:val="20"/>
+              </w:rPr>
+            </w:pPr>
             <w:r>
               <w:rPr>
-                <w:rFonts w:ascii="Calibri" w:hAnsi="Calibri" w:cs="Calibri" w:hint="cs"/>
+                <w:rStyle w:val="SubtleEmphasis"/>
+                <w:rFonts w:hint="cs"/>
+                <w:b w:val="0"/>
+                <w:bCs w:val="0"/>
+                <w:sz w:val="20"/>
+                <w:szCs w:val="20"/>
                 <w:rtl/>
               </w:rPr>
-              <w:t xml:space="preserve">عضو هیئت علمی </w:t>
-            </w:r>
-            <w:r>
-              <w:rPr>
-                <w:rFonts w:hint="cs"/>
-                <w:rtl/>
-              </w:rPr>
-              <w:t>دانشکده آمار، ریاضی و رایانه، دانشگاه علامه طباطبایی</w:t>
+              <w:t>عضو هیئت علمی دانشکده آمار، ریاضی و رایانه، دانشگاه علامه طباطبایی</w:t>
             </w:r>
           </w:p>
-          <w:p/>
           <w:p>
             <w:r>
               <w:t xml:space="preserve">Email: </w:t>
@@ -237,6 +230,7 @@
     <w:p>
       <w:pPr>
         <w:rPr>
+          <w:rFonts w:hint="cs"/>
           <w:rtl/>
         </w:rPr>
       </w:pPr>
@@ -434,6 +428,9 @@
         <w:t xml:space="preserve">آورند. این مقاله به مرور مطالعات صورت گرفته در ارتباط با </w:t>
       </w:r>
       <w:r>
+        <w:t xml:space="preserve"> </w:t>
+      </w:r>
+      <w:r>
         <w:rPr>
           <w:rFonts w:hint="cs"/>
         </w:rPr>
@@ -942,13 +939,6 @@
       <w:r>
         <w:rPr>
           <w:rFonts w:hint="cs"/>
-        </w:rPr>
-        <w:t>.</w:t>
-      </w:r>
-      <w:proofErr w:type="gramStart"/>
-      <w:r>
-        <w:rPr>
-          <w:rFonts w:hint="cs"/>
           <w:rtl/>
         </w:rPr>
         <w:t>۱.</w:t>
@@ -960,7 +950,6 @@
         </w:rPr>
         <w:t>مقدمه</w:t>
       </w:r>
-      <w:proofErr w:type="gramEnd"/>
     </w:p>
     <w:p>
       <w:pPr>
@@ -1458,14 +1447,7 @@
           <w:rtl/>
         </w:rPr>
         <w:softHyphen/>
-        <w:t xml:space="preserve">ها، </w:t>
-      </w:r>
-      <w:r>
-        <w:rPr>
-          <w:rFonts w:hint="cs"/>
-          <w:rtl/>
-        </w:rPr>
-        <w:t>سیستم حمل</w:t>
+        <w:t>ها، سیستم حمل</w:t>
       </w:r>
       <w:r>
         <w:rPr>
@@ -1521,7 +1503,14 @@
           <w:rFonts w:hint="cs"/>
           <w:rtl/>
         </w:rPr>
-        <w:t>رساننده در ج</w:t>
+        <w:t xml:space="preserve">رساننده در </w:t>
+      </w:r>
+      <w:r>
+        <w:rPr>
+          <w:rFonts w:hint="cs"/>
+          <w:rtl/>
+        </w:rPr>
+        <w:t>ج</w:t>
       </w:r>
       <w:r>
         <w:rPr>
@@ -1870,6 +1859,13 @@
           <w:rFonts w:hint="cs"/>
           <w:rtl/>
         </w:rPr>
+        <w:t xml:space="preserve"> </w:t>
+      </w:r>
+      <w:r>
+        <w:rPr>
+          <w:rFonts w:hint="cs"/>
+          <w:rtl/>
+        </w:rPr>
         <w:t>آنها به طور معمول ب</w:t>
       </w:r>
       <w:r>
@@ -2061,6 +2057,49 @@
           <w:rFonts w:hint="cs"/>
           <w:rtl/>
         </w:rPr>
+        <w:t xml:space="preserve"> زمینه</w:t>
+      </w:r>
+      <w:r>
+        <w:rPr>
+          <w:rFonts w:hint="cs"/>
+          <w:rtl/>
+        </w:rPr>
+        <w:softHyphen/>
+        <w:t>ی</w:t>
+      </w:r>
+      <w:r>
+        <w:rPr>
+          <w:rFonts w:hint="cs"/>
+          <w:rtl/>
+        </w:rPr>
+        <w:softHyphen/>
+      </w:r>
+      <w:r>
+        <w:rPr>
+          <w:rFonts w:hint="cs"/>
+          <w:rtl/>
+        </w:rPr>
+        <w:t xml:space="preserve"> حمل کالا و کانتینر در اتوماسیون بنادر می</w:t>
+      </w:r>
+      <w:r>
+        <w:rPr>
+          <w:rFonts w:hint="cs"/>
+          <w:rtl/>
+        </w:rPr>
+        <w:softHyphen/>
+      </w:r>
+      <w:r>
+        <w:rPr>
+          <w:rFonts w:hint="cs"/>
+          <w:rtl/>
+        </w:rPr>
+        <w:t>باشند.</w:t>
+      </w:r>
+      <w:r>
+        <w:rPr>
+          <w:rFonts w:hint="cs"/>
+          <w:rtl/>
+        </w:rPr>
         <w:t xml:space="preserve"> </w:t>
       </w:r>
       <w:r>
@@ -2068,109 +2107,73 @@
           <w:rFonts w:hint="cs"/>
           <w:rtl/>
         </w:rPr>
+        <w:t>علاوه بر این، ب</w:t>
+      </w:r>
+      <w:r>
+        <w:rPr>
+          <w:rFonts w:hint="cs"/>
+          <w:rtl/>
+        </w:rPr>
+        <w:t>ه دلیل شهرت روز</w:t>
+      </w:r>
+      <w:r>
+        <w:rPr>
+          <w:rFonts w:hint="cs"/>
+          <w:rtl/>
+        </w:rPr>
+        <w:t>افزون این خودروها، می</w:t>
+      </w:r>
+      <w:r>
+        <w:rPr>
+          <w:rFonts w:hint="cs"/>
+          <w:rtl/>
+        </w:rPr>
+        <w:softHyphen/>
+        <w:t xml:space="preserve">توان </w:t>
+      </w:r>
+      <w:r>
+        <w:rPr>
+          <w:rFonts w:hint="cs"/>
+          <w:rtl/>
+        </w:rPr>
         <w:lastRenderedPageBreak/>
-        <w:t>زمینه</w:t>
-      </w:r>
-      <w:r>
-        <w:rPr>
-          <w:rFonts w:hint="cs"/>
-          <w:rtl/>
-        </w:rPr>
-        <w:softHyphen/>
-        <w:t>ی</w:t>
-      </w:r>
-      <w:r>
-        <w:rPr>
-          <w:rFonts w:hint="cs"/>
-          <w:rtl/>
-        </w:rPr>
-        <w:softHyphen/>
-      </w:r>
-      <w:r>
-        <w:rPr>
-          <w:rFonts w:hint="cs"/>
-          <w:rtl/>
-        </w:rPr>
-        <w:t xml:space="preserve"> حمل کالا و کانتینر در اتوماسیون بنادر می</w:t>
-      </w:r>
-      <w:r>
-        <w:rPr>
-          <w:rFonts w:hint="cs"/>
-          <w:rtl/>
-        </w:rPr>
-        <w:softHyphen/>
-      </w:r>
-      <w:r>
-        <w:rPr>
-          <w:rFonts w:hint="cs"/>
-          <w:rtl/>
-        </w:rPr>
-        <w:t>باشند.</w:t>
-      </w:r>
-      <w:r>
-        <w:rPr>
-          <w:rFonts w:hint="cs"/>
+        <w:t>آنها در محیط</w:t>
+      </w:r>
+      <w:r>
+        <w:rPr>
+          <w:rFonts w:hint="cs"/>
+          <w:rtl/>
+        </w:rPr>
+        <w:softHyphen/>
+        <w:t>های تولیدی جهت جا</w:t>
+      </w:r>
+      <w:r>
+        <w:rPr>
+          <w:rFonts w:hint="cs"/>
+          <w:rtl/>
+        </w:rPr>
+        <w:softHyphen/>
+      </w:r>
+      <w:r>
+        <w:rPr>
+          <w:rFonts w:hint="cs"/>
+          <w:rtl/>
+        </w:rPr>
+        <w:t xml:space="preserve">به جایی مواد و لوازم نیز مشاهده نمود. </w:t>
+      </w:r>
+      <w:r>
+        <w:rPr>
+          <w:rFonts w:ascii="Calibri" w:hAnsi="Calibri" w:hint="cs"/>
+          <w:rtl/>
+        </w:rPr>
+        <w:t>مهمترین</w:t>
+      </w:r>
+      <w:r>
+        <w:rPr>
+          <w:rFonts w:ascii="Calibri" w:hAnsi="Calibri" w:cs="Calibri" w:hint="cs"/>
           <w:rtl/>
         </w:rPr>
         <w:t xml:space="preserve"> </w:t>
-      </w:r>
-      <w:r>
-        <w:rPr>
-          <w:rFonts w:hint="cs"/>
-          <w:rtl/>
-        </w:rPr>
-        <w:t>علاوه بر این، ب</w:t>
-      </w:r>
-      <w:r>
-        <w:rPr>
-          <w:rFonts w:hint="cs"/>
-          <w:rtl/>
-        </w:rPr>
-        <w:t>ه دلیل شهرت روز</w:t>
-      </w:r>
-      <w:r>
-        <w:rPr>
-          <w:rFonts w:hint="cs"/>
-          <w:rtl/>
-        </w:rPr>
-        <w:t>افزون این خودروها، می</w:t>
-      </w:r>
-      <w:r>
-        <w:rPr>
-          <w:rFonts w:hint="cs"/>
-          <w:rtl/>
-        </w:rPr>
-        <w:softHyphen/>
-        <w:t>توان آنها در محیط</w:t>
-      </w:r>
-      <w:r>
-        <w:rPr>
-          <w:rFonts w:hint="cs"/>
-          <w:rtl/>
-        </w:rPr>
-        <w:softHyphen/>
-        <w:t>های تولیدی جهت جا</w:t>
-      </w:r>
-      <w:r>
-        <w:rPr>
-          <w:rFonts w:hint="cs"/>
-          <w:rtl/>
-        </w:rPr>
-        <w:softHyphen/>
-      </w:r>
-      <w:r>
-        <w:rPr>
-          <w:rFonts w:hint="cs"/>
-          <w:rtl/>
-        </w:rPr>
-        <w:t xml:space="preserve">به جایی مواد و لوازم نیز مشاهده نمود. </w:t>
-      </w:r>
-      <w:r>
-        <w:rPr>
-          <w:rFonts w:ascii="Calibri" w:hAnsi="Calibri" w:cs="Calibri" w:hint="cs"/>
-          <w:rtl/>
-        </w:rPr>
-        <w:t xml:space="preserve">مهمترین </w:t>
       </w:r>
       <w:r>
         <w:rPr>
@@ -4653,6 +4656,7 @@
     <w:p>
       <w:pPr>
         <w:rPr>
+          <w:rFonts w:hint="cs"/>
           <w:rtl/>
         </w:rPr>
       </w:pPr>
@@ -4941,16 +4945,16 @@
         <mc:AlternateContent>
           <mc:Choice Requires="wpg">
             <w:drawing>
-              <wp:anchor distT="0" distB="0" distL="114300" distR="114300" simplePos="0" relativeHeight="251657728" behindDoc="0" locked="0" layoutInCell="1" allowOverlap="0" wp14:anchorId="767DB791" wp14:editId="726653BC">
+              <wp:anchor distT="0" distB="0" distL="114300" distR="114300" simplePos="0" relativeHeight="251657728" behindDoc="0" locked="0" layoutInCell="1" allowOverlap="0" wp14:anchorId="767DB791" wp14:editId="10895AFC">
                 <wp:simplePos x="0" y="0"/>
                 <wp:positionH relativeFrom="column">
-                  <wp:posOffset>112395</wp:posOffset>
+                  <wp:posOffset>-33867</wp:posOffset>
                 </wp:positionH>
-                <wp:positionV relativeFrom="paragraph">
-                  <wp:posOffset>410210</wp:posOffset>
+                <wp:positionV relativeFrom="page">
+                  <wp:posOffset>1783644</wp:posOffset>
                 </wp:positionV>
-                <wp:extent cx="2869200" cy="2041200"/>
-                <wp:effectExtent l="0" t="0" r="7620" b="16510"/>
+                <wp:extent cx="2868930" cy="1910080"/>
+                <wp:effectExtent l="0" t="0" r="7620" b="13970"/>
                 <wp:wrapTopAndBottom/>
                 <wp:docPr id="3" name="Group 3"/>
                 <wp:cNvGraphicFramePr/>
@@ -4961,9 +4965,9 @@
                       <wpg:grpSpPr>
                         <a:xfrm>
                           <a:off x="0" y="0"/>
-                          <a:ext cx="2869200" cy="2041200"/>
-                          <a:chOff x="0" y="0"/>
-                          <a:chExt cx="3199765" cy="2163997"/>
+                          <a:ext cx="2868930" cy="1910080"/>
+                          <a:chOff x="0" y="1"/>
+                          <a:chExt cx="3199765" cy="2116898"/>
                         </a:xfrm>
                         <a:noFill/>
                       </wpg:grpSpPr>
@@ -4974,7 +4978,7 @@
                         </wps:cNvSpPr>
                         <wps:spPr bwMode="auto">
                           <a:xfrm>
-                            <a:off x="0" y="1842052"/>
+                            <a:off x="0" y="1794954"/>
                             <a:ext cx="3199765" cy="321945"/>
                           </a:xfrm>
                           <a:prstGeom prst="rect">
@@ -4990,27 +4994,30 @@
                             <w:p>
                               <w:pPr>
                                 <w:pStyle w:val="Caption"/>
+                                <w:jc w:val="center"/>
                                 <w:rPr>
+                                  <w:i w:val="0"/>
+                                  <w:iCs w:val="0"/>
                                   <w:noProof/>
+                                  <w:color w:val="auto"/>
                                   <w:rtl/>
                                 </w:rPr>
                               </w:pPr>
                               <w:r>
                                 <w:rPr>
                                   <w:rFonts w:hint="cs"/>
+                                  <w:i w:val="0"/>
+                                  <w:iCs w:val="0"/>
+                                  <w:color w:val="auto"/>
                                   <w:rtl/>
                                 </w:rPr>
-                                <w:t xml:space="preserve">شکل1 </w:t>
+                                <w:t>شکل1 رده</w:t>
                               </w:r>
                               <w:r>
                                 <w:rPr>
-                                  <w:rFonts w:hint="cs"/>
-                                  <w:rtl/>
-                                </w:rPr>
-                                <w:t>رده</w:t>
-                              </w:r>
-                              <w:r>
-                                <w:rPr>
+                                  <w:i w:val="0"/>
+                                  <w:iCs w:val="0"/>
+                                  <w:color w:val="auto"/>
                                   <w:rtl/>
                                 </w:rPr>
                                 <w:softHyphen/>
@@ -5018,26 +5025,30 @@
                               <w:r>
                                 <w:rPr>
                                   <w:rFonts w:hint="cs"/>
+                                  <w:i w:val="0"/>
+                                  <w:iCs w:val="0"/>
+                                  <w:color w:val="auto"/>
                                   <w:rtl/>
                                 </w:rPr>
                                 <w:t xml:space="preserve">ی استفاده از </w:t>
                               </w:r>
                               <w:r>
+                                <w:rPr>
+                                  <w:i w:val="0"/>
+                                  <w:iCs w:val="0"/>
+                                  <w:color w:val="auto"/>
+                                </w:rPr>
                                 <w:t>AGV</w:t>
                               </w:r>
                               <w:r>
                                 <w:rPr>
                                   <w:rFonts w:hint="cs"/>
+                                  <w:i w:val="0"/>
+                                  <w:iCs w:val="0"/>
+                                  <w:color w:val="auto"/>
                                   <w:rtl/>
                                 </w:rPr>
-                                <w:t xml:space="preserve">ها </w:t>
-                              </w:r>
-                              <w:r>
-                                <w:rPr>
-                                  <w:rFonts w:hint="cs"/>
-                                  <w:rtl/>
-                                </w:rPr>
-                                <w:t xml:space="preserve"> </w:t>
+                                <w:t>ها</w:t>
                               </w:r>
                             </w:p>
                           </w:txbxContent>
@@ -5051,10 +5062,10 @@
                         <wpg:cNvGrpSpPr/>
                         <wpg:grpSpPr>
                           <a:xfrm>
-                            <a:off x="331304" y="0"/>
-                            <a:ext cx="2855595" cy="1753235"/>
-                            <a:chOff x="0" y="0"/>
-                            <a:chExt cx="4499969" cy="3287141"/>
+                            <a:off x="1" y="1"/>
+                            <a:ext cx="3186898" cy="1628404"/>
+                            <a:chOff x="-522081" y="2"/>
+                            <a:chExt cx="5022050" cy="3053095"/>
                           </a:xfrm>
                           <a:grpFill/>
                         </wpg:grpSpPr>
@@ -5063,8 +5074,8 @@
                           <wps:cNvSpPr/>
                           <wps:spPr>
                             <a:xfrm>
-                              <a:off x="0" y="2164080"/>
-                              <a:ext cx="1711049" cy="1123061"/>
+                              <a:off x="-522081" y="2164080"/>
+                              <a:ext cx="2233132" cy="889017"/>
                             </a:xfrm>
                             <a:prstGeom prst="rect">
                               <a:avLst/>
@@ -5123,8 +5134,8 @@
                           <wps:cNvSpPr/>
                           <wps:spPr>
                             <a:xfrm>
-                              <a:off x="1295400" y="0"/>
-                              <a:ext cx="1711049" cy="1123061"/>
+                              <a:off x="450031" y="2"/>
+                              <a:ext cx="2990399" cy="852806"/>
                             </a:xfrm>
                             <a:prstGeom prst="rect">
                               <a:avLst/>
@@ -5158,14 +5169,7 @@
                                     <w:rFonts w:hint="cs"/>
                                     <w:rtl/>
                                   </w:rPr>
-                                  <w:t xml:space="preserve">استفاده </w:t>
-                                </w:r>
-                                <w:r>
-                                  <w:rPr>
-                                    <w:rFonts w:hint="cs"/>
-                                    <w:rtl/>
-                                  </w:rPr>
-                                  <w:t xml:space="preserve">از </w:t>
+                                  <w:t xml:space="preserve">استفاده از </w:t>
                                 </w:r>
                                 <w:r>
                                   <w:t>AGV</w:t>
@@ -5198,8 +5202,8 @@
                           <wps:cNvSpPr/>
                           <wps:spPr>
                             <a:xfrm>
-                              <a:off x="2788920" y="2164080"/>
-                              <a:ext cx="1711049" cy="1123061"/>
+                              <a:off x="2573105" y="2164080"/>
+                              <a:ext cx="1926864" cy="889017"/>
                             </a:xfrm>
                             <a:prstGeom prst="rect">
                               <a:avLst/>
@@ -5255,11 +5259,13 @@
                         </wps:wsp>
                         <wps:wsp>
                           <wps:cNvPr id="15" name="Straight Arrow Connector 15"/>
-                          <wps:cNvCnPr/>
+                          <wps:cNvCnPr>
+                            <a:stCxn id="12" idx="2"/>
+                          </wps:cNvCnPr>
                           <wps:spPr>
                             <a:xfrm flipH="1">
-                              <a:off x="695960" y="1125220"/>
-                              <a:ext cx="1009650" cy="1041400"/>
+                              <a:off x="695960" y="852809"/>
+                              <a:ext cx="1249271" cy="1313813"/>
                             </a:xfrm>
                             <a:prstGeom prst="straightConnector1">
                               <a:avLst/>
@@ -5293,11 +5299,13 @@
                         </wps:wsp>
                         <wps:wsp>
                           <wps:cNvPr id="16" name="Straight Arrow Connector 16"/>
-                          <wps:cNvCnPr/>
+                          <wps:cNvCnPr>
+                            <a:stCxn id="12" idx="2"/>
+                          </wps:cNvCnPr>
                           <wps:spPr>
                             <a:xfrm>
-                              <a:off x="2374900" y="1125220"/>
-                              <a:ext cx="1065530" cy="1038860"/>
+                              <a:off x="1945231" y="852809"/>
+                              <a:ext cx="1495200" cy="1311271"/>
                             </a:xfrm>
                             <a:prstGeom prst="straightConnector1">
                               <a:avLst/>
@@ -5344,38 +5352,41 @@
           </mc:Choice>
           <mc:Fallback>
             <w:pict>
-              <v:group w14:anchorId="767DB791" id="Group 3" o:spid="_x0000_s1026" style="position:absolute;left:0;text-align:left;margin-left:8.85pt;margin-top:32.3pt;width:225.9pt;height:160.7pt;z-index:251657728;mso-width-relative:margin;mso-height-relative:margin" coordsize="31997,21639" o:gfxdata="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" o:allowoverlap="f">
+              <v:group w14:anchorId="767DB791" id="Group 3" o:spid="_x0000_s1026" style="position:absolute;left:0;text-align:left;margin-left:-2.65pt;margin-top:140.45pt;width:225.9pt;height:150.4pt;z-index:251657728;mso-position-vertical-relative:page;mso-width-relative:margin;mso-height-relative:margin" coordorigin="" coordsize="31997,21168" o:gfxdata="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" o:allowoverlap="f">
                 <v:shapetype id="_x0000_t202" coordsize="21600,21600" o:spt="202" path="m,l,21600r21600,l21600,xe">
                   <v:stroke joinstyle="miter"/>
                   <v:path gradientshapeok="t" o:connecttype="rect"/>
                 </v:shapetype>
-                <v:shape id="Text Box 1" o:spid="_x0000_s1027" type="#_x0000_t202" style="position:absolute;top:18420;width:31997;height:3219;visibility:visible;mso-wrap-style:square;v-text-anchor:top" o:gfxdata="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" filled="f" stroked="f">
+                <v:shape id="Text Box 1" o:spid="_x0000_s1027" type="#_x0000_t202" style="position:absolute;top:17949;width:31997;height:3219;visibility:visible;mso-wrap-style:square;v-text-anchor:top" o:gfxdata="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" filled="f" stroked="f">
                   <v:textbox inset="0,0,0,0">
                     <w:txbxContent>
                       <w:p>
                         <w:pPr>
                           <w:pStyle w:val="Caption"/>
+                          <w:jc w:val="center"/>
                           <w:rPr>
+                            <w:i w:val="0"/>
+                            <w:iCs w:val="0"/>
                             <w:noProof/>
+                            <w:color w:val="auto"/>
                             <w:rtl/>
                           </w:rPr>
                         </w:pPr>
                         <w:r>
                           <w:rPr>
                             <w:rFonts w:hint="cs"/>
+                            <w:i w:val="0"/>
+                            <w:iCs w:val="0"/>
+                            <w:color w:val="auto"/>
                             <w:rtl/>
                           </w:rPr>
-                          <w:t xml:space="preserve">شکل1 </w:t>
+                          <w:t>شکل1 رده</w:t>
                         </w:r>
                         <w:r>
                           <w:rPr>
-                            <w:rFonts w:hint="cs"/>
-                            <w:rtl/>
-                          </w:rPr>
-                          <w:t>رده</w:t>
-                        </w:r>
-                        <w:r>
-                          <w:rPr>
+                            <w:i w:val="0"/>
+                            <w:iCs w:val="0"/>
+                            <w:color w:val="auto"/>
                             <w:rtl/>
                           </w:rPr>
                           <w:softHyphen/>
@@ -5383,33 +5394,37 @@
                         <w:r>
                           <w:rPr>
                             <w:rFonts w:hint="cs"/>
+                            <w:i w:val="0"/>
+                            <w:iCs w:val="0"/>
+                            <w:color w:val="auto"/>
                             <w:rtl/>
                           </w:rPr>
                           <w:t xml:space="preserve">ی استفاده از </w:t>
                         </w:r>
                         <w:r>
+                          <w:rPr>
+                            <w:i w:val="0"/>
+                            <w:iCs w:val="0"/>
+                            <w:color w:val="auto"/>
+                          </w:rPr>
                           <w:t>AGV</w:t>
                         </w:r>
                         <w:r>
                           <w:rPr>
                             <w:rFonts w:hint="cs"/>
+                            <w:i w:val="0"/>
+                            <w:iCs w:val="0"/>
+                            <w:color w:val="auto"/>
                             <w:rtl/>
                           </w:rPr>
-                          <w:t xml:space="preserve">ها </w:t>
-                        </w:r>
-                        <w:r>
-                          <w:rPr>
-                            <w:rFonts w:hint="cs"/>
-                            <w:rtl/>
-                          </w:rPr>
-                          <w:t xml:space="preserve"> </w:t>
+                          <w:t>ها</w:t>
                         </w:r>
                       </w:p>
                     </w:txbxContent>
                   </v:textbox>
                 </v:shape>
-                <v:group id="Group 17" o:spid="_x0000_s1028" style="position:absolute;left:3313;width:28555;height:17532" coordsize="44999,32871" o:gfxdata="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">
-                  <v:rect id="Rectangle 11" o:spid="_x0000_s1029" style="position:absolute;top:21640;width:17110;height:11231;visibility:visible;mso-wrap-style:square;v-text-anchor:middle" o:gfxdata="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" filled="f" strokecolor="#a5a5a5 [3206]" strokeweight="1pt">
+                <v:group id="Group 17" o:spid="_x0000_s1028" style="position:absolute;width:31868;height:16284" coordorigin="-5220" coordsize="50220,30530" o:gfxdata="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">
+                  <v:rect id="Rectangle 11" o:spid="_x0000_s1029" style="position:absolute;left:-5220;top:21640;width:22330;height:8890;visibility:visible;mso-wrap-style:square;v-text-anchor:middle" o:gfxdata="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" filled="f" strokecolor="#a5a5a5 [3206]" strokeweight="1pt">
                     <v:textbox>
                       <w:txbxContent>
                         <w:p>
@@ -5437,7 +5452,7 @@
                       </w:txbxContent>
                     </v:textbox>
                   </v:rect>
-                  <v:rect id="Rectangle 12" o:spid="_x0000_s1030" style="position:absolute;left:12954;width:17110;height:11230;visibility:visible;mso-wrap-style:square;v-text-anchor:middle" o:gfxdata="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" filled="f" strokecolor="#a5a5a5 [3206]" strokeweight="1pt">
+                  <v:rect id="Rectangle 12" o:spid="_x0000_s1030" style="position:absolute;left:4500;width:29904;height:8528;visibility:visible;mso-wrap-style:square;v-text-anchor:middle" o:gfxdata="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" filled="f" strokecolor="#a5a5a5 [3206]" strokeweight="1pt">
                     <v:textbox>
                       <w:txbxContent>
                         <w:p>
@@ -5451,14 +5466,7 @@
                               <w:rFonts w:hint="cs"/>
                               <w:rtl/>
                             </w:rPr>
-                            <w:t xml:space="preserve">استفاده </w:t>
-                          </w:r>
-                          <w:r>
-                            <w:rPr>
-                              <w:rFonts w:hint="cs"/>
-                              <w:rtl/>
-                            </w:rPr>
-                            <w:t xml:space="preserve">از </w:t>
+                            <w:t xml:space="preserve">استفاده از </w:t>
                           </w:r>
                           <w:r>
                             <w:t>AGV</w:t>
@@ -5480,7 +5488,7 @@
                       </w:txbxContent>
                     </v:textbox>
                   </v:rect>
-                  <v:rect id="Rectangle 13" o:spid="_x0000_s1031" style="position:absolute;left:27889;top:21640;width:17110;height:11231;visibility:visible;mso-wrap-style:square;v-text-anchor:middle" o:gfxdata="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" filled="f" strokecolor="#a5a5a5 [3206]" strokeweight="1pt">
+                  <v:rect id="Rectangle 13" o:spid="_x0000_s1031" style="position:absolute;left:25731;top:21640;width:19268;height:8890;visibility:visible;mso-wrap-style:square;v-text-anchor:middle" o:gfxdata="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" filled="f" strokecolor="#a5a5a5 [3206]" strokeweight="1pt">
                     <v:textbox>
                       <w:txbxContent>
                         <w:p>
@@ -5512,14 +5520,14 @@
                     <v:path arrowok="t" fillok="f" o:connecttype="none"/>
                     <o:lock v:ext="edit" shapetype="t"/>
                   </v:shapetype>
-                  <v:shape id="Straight Arrow Connector 15" o:spid="_x0000_s1032" type="#_x0000_t32" style="position:absolute;left:6959;top:11252;width:10097;height:10414;flip:x;visibility:visible;mso-wrap-style:square" o:connectortype="straight" o:gfxdata="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" strokecolor="#404040 [2429]" strokeweight="3pt">
+                  <v:shape id="Straight Arrow Connector 15" o:spid="_x0000_s1032" type="#_x0000_t32" style="position:absolute;left:6959;top:8528;width:12493;height:13138;flip:x;visibility:visible;mso-wrap-style:square" o:connectortype="straight" o:gfxdata="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" strokecolor="#404040 [2429]" strokeweight="3pt">
                     <v:stroke endarrow="block" joinstyle="miter"/>
                   </v:shape>
-                  <v:shape id="Straight Arrow Connector 16" o:spid="_x0000_s1033" type="#_x0000_t32" style="position:absolute;left:23749;top:11252;width:10655;height:10388;visibility:visible;mso-wrap-style:square" o:connectortype="straight" o:gfxdata="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" strokecolor="#404040 [2429]" strokeweight="3pt">
+                  <v:shape id="Straight Arrow Connector 16" o:spid="_x0000_s1033" type="#_x0000_t32" style="position:absolute;left:19452;top:8528;width:14952;height:13112;visibility:visible;mso-wrap-style:square" o:connectortype="straight" o:gfxdata="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" strokecolor="#404040 [2429]" strokeweight="3pt">
                     <v:stroke endarrow="block" joinstyle="miter"/>
                   </v:shape>
                 </v:group>
-                <w10:wrap type="topAndBottom"/>
+                <w10:wrap type="topAndBottom" anchory="page"/>
               </v:group>
             </w:pict>
           </mc:Fallback>
@@ -6586,7 +6594,22 @@
           <w:rFonts w:hint="cs"/>
           <w:rtl/>
         </w:rPr>
-        <w:t xml:space="preserve"> به مرور ادبیات به </w:t>
+        <w:t xml:space="preserve"> به مرور ادبیات به کار رفته ش</w:t>
+      </w:r>
+      <w:r>
+        <w:rPr>
+          <w:rFonts w:hint="cs"/>
+          <w:rtl/>
+        </w:rPr>
+        <w:t>ده در حوزه اتوماسیون بنادر و جابه</w:t>
+      </w:r>
+      <w:r>
+        <w:rPr>
+          <w:rFonts w:hint="cs"/>
+          <w:rtl/>
+        </w:rPr>
+        <w:softHyphen/>
+        <w:t xml:space="preserve">جایی توسط </w:t>
       </w:r>
       <w:r>
         <w:rPr>
@@ -6594,22 +6617,7 @@
           <w:rtl/>
         </w:rPr>
         <w:lastRenderedPageBreak/>
-        <w:t>کار رفته ش</w:t>
-      </w:r>
-      <w:r>
-        <w:rPr>
-          <w:rFonts w:hint="cs"/>
-          <w:rtl/>
-        </w:rPr>
-        <w:t>ده در حوزه اتوماسیون بنادر و جابه</w:t>
-      </w:r>
-      <w:r>
-        <w:rPr>
-          <w:rFonts w:hint="cs"/>
-          <w:rtl/>
-        </w:rPr>
-        <w:softHyphen/>
-        <w:t>جایی توسط خودرو</w:t>
+        <w:t>خودرو</w:t>
       </w:r>
       <w:r>
         <w:rPr>
@@ -7546,14 +7554,7 @@
           <w:rFonts w:hint="cs"/>
           <w:rtl/>
         </w:rPr>
-        <w:t xml:space="preserve"> در قانون توزیع انحصاری، به  </w:t>
-      </w:r>
-      <w:r>
-        <w:rPr>
-          <w:rFonts w:hint="cs"/>
-          <w:rtl/>
-        </w:rPr>
-        <w:t xml:space="preserve">هر </w:t>
+        <w:t xml:space="preserve"> در قانون توزیع انحصاری، به  هر </w:t>
       </w:r>
       <w:r>
         <w:rPr>
@@ -7610,7 +7611,14 @@
           <w:rFonts w:hint="cs"/>
           <w:rtl/>
         </w:rPr>
-        <w:t xml:space="preserve"> اختصاص یافت، در حالیکه در قانون توزیع گروهی، بیش از یک </w:t>
+        <w:t xml:space="preserve"> اختصاص </w:t>
+      </w:r>
+      <w:r>
+        <w:rPr>
+          <w:rFonts w:hint="cs"/>
+          <w:rtl/>
+        </w:rPr>
+        <w:t xml:space="preserve">یافت، در حالیکه در قانون توزیع گروهی، بیش از یک </w:t>
       </w:r>
       <w:r>
         <w:rPr>
@@ -8498,231 +8506,224 @@
           <w:rFonts w:hint="cs"/>
           <w:rtl/>
         </w:rPr>
-        <w:t xml:space="preserve">مورد بررسی قرار داد: </w:t>
-      </w:r>
-      <w:r>
-        <w:rPr>
-          <w:rFonts w:hint="cs"/>
-          <w:rtl/>
+        <w:t>مورد بررسی قرار داد: تخصیص نیمه پویا (</w:t>
+      </w:r>
+      <w:r>
+        <w:rPr>
+          <w:rFonts w:hint="cs"/>
+        </w:rPr>
+        <w:t>SDA</w:t>
+      </w:r>
+      <w:r>
+        <w:rPr>
+          <w:rFonts w:hint="cs"/>
+          <w:rtl/>
+        </w:rPr>
+        <w:t>)</w:t>
+      </w:r>
+      <w:r>
+        <w:rPr>
+          <w:rStyle w:val="FootnoteReference"/>
+          <w:rFonts w:hint="cs"/>
+          <w:rtl/>
+        </w:rPr>
+        <w:footnoteReference w:id="22"/>
+      </w:r>
+      <w:r>
+        <w:rPr>
+          <w:rFonts w:hint="cs"/>
+          <w:rtl/>
+        </w:rPr>
+        <w:t xml:space="preserve"> و تخصی</w:t>
+      </w:r>
+      <w:r>
+        <w:rPr>
+          <w:rFonts w:hint="cs"/>
+          <w:rtl/>
+        </w:rPr>
+        <w:t>ص</w:t>
+      </w:r>
+      <w:r>
+        <w:rPr>
+          <w:rFonts w:hint="cs"/>
+          <w:rtl/>
+        </w:rPr>
+        <w:t xml:space="preserve"> </w:t>
+      </w:r>
+      <w:r>
+        <w:rPr>
+          <w:rFonts w:hint="cs"/>
+          <w:rtl/>
+        </w:rPr>
+        <w:t xml:space="preserve">کاملا </w:t>
+      </w:r>
+      <w:r>
+        <w:rPr>
+          <w:rFonts w:hint="cs"/>
+          <w:rtl/>
+        </w:rPr>
+        <w:t>پویا</w:t>
+      </w:r>
+      <w:r>
+        <w:rPr>
+          <w:rFonts w:hint="cs"/>
+          <w:rtl/>
+        </w:rPr>
+        <w:t xml:space="preserve"> </w:t>
+      </w:r>
+      <w:r>
+        <w:rPr>
+          <w:rFonts w:hint="cs"/>
+          <w:rtl/>
+        </w:rPr>
+        <w:t>(</w:t>
+      </w:r>
+      <w:r>
+        <w:rPr>
+          <w:rFonts w:hint="cs"/>
+          <w:szCs w:val="28"/>
+        </w:rPr>
+        <w:t>FDA</w:t>
+      </w:r>
+      <w:r>
+        <w:rPr>
+          <w:rFonts w:hint="cs"/>
+          <w:rtl/>
+        </w:rPr>
+        <w:t>)</w:t>
+      </w:r>
+      <w:r>
+        <w:rPr>
+          <w:rStyle w:val="FootnoteReference"/>
+          <w:rFonts w:hint="cs"/>
+          <w:rtl/>
+        </w:rPr>
+        <w:footnoteReference w:id="23"/>
+      </w:r>
+      <w:r>
+        <w:rPr>
+          <w:rFonts w:hint="cs"/>
+          <w:rtl/>
+        </w:rPr>
+        <w:t xml:space="preserve">. </w:t>
+      </w:r>
+      <w:r>
+        <w:rPr>
+          <w:rFonts w:hint="cs"/>
+          <w:rtl/>
+        </w:rPr>
+        <w:t xml:space="preserve">در </w:t>
+      </w:r>
+      <w:r>
+        <w:rPr>
+          <w:rFonts w:hint="cs"/>
+        </w:rPr>
+        <w:t>SDA</w:t>
+      </w:r>
+      <w:r>
+        <w:rPr>
+          <w:rFonts w:hint="cs"/>
+          <w:rtl/>
+        </w:rPr>
+        <w:t xml:space="preserve"> تعداد مشخصی </w:t>
+      </w:r>
+      <w:r>
+        <w:rPr>
+          <w:rFonts w:hint="cs"/>
+          <w:szCs w:val="28"/>
+        </w:rPr>
+        <w:t>SC</w:t>
+      </w:r>
+      <w:r>
+        <w:rPr>
+          <w:rFonts w:hint="cs"/>
+          <w:rtl/>
+        </w:rPr>
+        <w:t xml:space="preserve"> به </w:t>
+      </w:r>
+      <w:r>
+        <w:rPr>
+          <w:rFonts w:hint="cs"/>
+          <w:szCs w:val="28"/>
+        </w:rPr>
+        <w:t>QC</w:t>
+      </w:r>
+      <w:r>
+        <w:rPr>
+          <w:rFonts w:hint="cs"/>
+          <w:rtl/>
+        </w:rPr>
+        <w:t xml:space="preserve">ها برای </w:t>
+      </w:r>
+      <w:r>
+        <w:rPr>
+          <w:rFonts w:hint="cs"/>
+          <w:rtl/>
+        </w:rPr>
+        <w:t xml:space="preserve">فقط </w:t>
+      </w:r>
+      <w:r>
+        <w:rPr>
+          <w:rFonts w:hint="cs"/>
+          <w:rtl/>
+        </w:rPr>
+        <w:t xml:space="preserve">یک کشتی باری </w:t>
+      </w:r>
+      <w:r>
+        <w:rPr>
+          <w:rStyle w:val="FootnoteReference"/>
+          <w:rFonts w:hint="cs"/>
+          <w:rtl/>
+        </w:rPr>
+        <w:footnoteReference w:id="24"/>
+      </w:r>
+      <w:r>
+        <w:rPr>
+          <w:rFonts w:hint="cs"/>
+          <w:rtl/>
+        </w:rPr>
+        <w:t xml:space="preserve"> اختصاص داده ش</w:t>
+      </w:r>
+      <w:r>
+        <w:rPr>
+          <w:rFonts w:hint="cs"/>
+          <w:rtl/>
+        </w:rPr>
+        <w:t>د؛</w:t>
+      </w:r>
+      <w:r>
+        <w:rPr>
+          <w:rFonts w:hint="cs"/>
+          <w:rtl/>
+        </w:rPr>
+        <w:t xml:space="preserve"> و</w:t>
+      </w:r>
+      <w:r>
+        <w:rPr>
+          <w:rFonts w:hint="cs"/>
+          <w:rtl/>
+        </w:rPr>
+        <w:t>لی</w:t>
+      </w:r>
+      <w:r>
+        <w:rPr>
+          <w:rFonts w:hint="cs"/>
+          <w:rtl/>
+        </w:rPr>
+        <w:t xml:space="preserve"> در</w:t>
+      </w:r>
+      <w:r>
+        <w:rPr>
+          <w:rFonts w:hint="cs"/>
+          <w:rtl/>
+        </w:rPr>
+        <w:t xml:space="preserve"> رویکرد </w:t>
+      </w:r>
+      <w:r>
+        <w:rPr>
+          <w:szCs w:val="28"/>
         </w:rPr>
         <w:lastRenderedPageBreak/>
-        <w:t>تخصیص نیمه پویا (</w:t>
-      </w:r>
-      <w:r>
-        <w:rPr>
-          <w:rFonts w:hint="cs"/>
-        </w:rPr>
-        <w:t>SDA</w:t>
-      </w:r>
-      <w:r>
-        <w:rPr>
-          <w:rFonts w:hint="cs"/>
-          <w:rtl/>
-        </w:rPr>
-        <w:t>)</w:t>
-      </w:r>
-      <w:r>
-        <w:rPr>
-          <w:rStyle w:val="FootnoteReference"/>
-          <w:rFonts w:hint="cs"/>
-          <w:rtl/>
-        </w:rPr>
-        <w:footnoteReference w:id="22"/>
-      </w:r>
-      <w:r>
-        <w:rPr>
-          <w:rFonts w:hint="cs"/>
-          <w:rtl/>
-        </w:rPr>
-        <w:t xml:space="preserve"> و تخصی</w:t>
-      </w:r>
-      <w:r>
-        <w:rPr>
-          <w:rFonts w:hint="cs"/>
-          <w:rtl/>
-        </w:rPr>
-        <w:t>ص</w:t>
-      </w:r>
-      <w:r>
-        <w:rPr>
-          <w:rFonts w:hint="cs"/>
-          <w:rtl/>
-        </w:rPr>
-        <w:t xml:space="preserve"> </w:t>
-      </w:r>
-      <w:r>
-        <w:rPr>
-          <w:rFonts w:hint="cs"/>
-          <w:rtl/>
-        </w:rPr>
-        <w:t xml:space="preserve">کاملا </w:t>
-      </w:r>
-      <w:r>
-        <w:rPr>
-          <w:rFonts w:hint="cs"/>
-          <w:rtl/>
-        </w:rPr>
-        <w:t>پویا</w:t>
-      </w:r>
-      <w:r>
-        <w:rPr>
-          <w:rFonts w:hint="cs"/>
-          <w:rtl/>
-        </w:rPr>
-        <w:t xml:space="preserve"> </w:t>
-      </w:r>
-      <w:r>
-        <w:rPr>
-          <w:rFonts w:hint="cs"/>
-          <w:rtl/>
-        </w:rPr>
-        <w:t>(</w:t>
-      </w:r>
-      <w:r>
-        <w:rPr>
-          <w:rFonts w:hint="cs"/>
-          <w:szCs w:val="28"/>
-        </w:rPr>
-        <w:t>FDA</w:t>
-      </w:r>
-      <w:r>
-        <w:rPr>
-          <w:rFonts w:hint="cs"/>
-          <w:rtl/>
-        </w:rPr>
-        <w:t>)</w:t>
-      </w:r>
-      <w:r>
-        <w:rPr>
-          <w:rStyle w:val="FootnoteReference"/>
-          <w:rFonts w:hint="cs"/>
-          <w:rtl/>
-        </w:rPr>
-        <w:footnoteReference w:id="23"/>
-      </w:r>
-      <w:r>
-        <w:rPr>
-          <w:rFonts w:hint="cs"/>
-          <w:rtl/>
-        </w:rPr>
-        <w:t xml:space="preserve">. </w:t>
-      </w:r>
-      <w:r>
-        <w:rPr>
-          <w:rFonts w:hint="cs"/>
-          <w:rtl/>
-        </w:rPr>
-        <w:t xml:space="preserve">در </w:t>
-      </w:r>
-      <w:r>
-        <w:rPr>
-          <w:rFonts w:hint="cs"/>
-        </w:rPr>
-        <w:t>SDA</w:t>
-      </w:r>
-      <w:r>
-        <w:rPr>
-          <w:rFonts w:hint="cs"/>
-          <w:rtl/>
-        </w:rPr>
-        <w:t xml:space="preserve"> تعداد مشخصی </w:t>
-      </w:r>
-      <w:r>
-        <w:rPr>
-          <w:rFonts w:hint="cs"/>
-          <w:szCs w:val="28"/>
-        </w:rPr>
-        <w:t>SC</w:t>
-      </w:r>
-      <w:r>
-        <w:rPr>
-          <w:rFonts w:hint="cs"/>
-          <w:rtl/>
-        </w:rPr>
-        <w:t xml:space="preserve"> به </w:t>
-      </w:r>
-      <w:r>
-        <w:rPr>
-          <w:rFonts w:hint="cs"/>
-          <w:szCs w:val="28"/>
-        </w:rPr>
-        <w:t>QC</w:t>
-      </w:r>
-      <w:r>
-        <w:rPr>
-          <w:rFonts w:hint="cs"/>
-          <w:rtl/>
-        </w:rPr>
-        <w:t xml:space="preserve">ها برای </w:t>
-      </w:r>
-      <w:r>
-        <w:rPr>
-          <w:rFonts w:hint="cs"/>
-          <w:rtl/>
-        </w:rPr>
-        <w:t xml:space="preserve">فقط </w:t>
-      </w:r>
-      <w:r>
-        <w:rPr>
-          <w:rFonts w:hint="cs"/>
-          <w:rtl/>
-        </w:rPr>
-        <w:t xml:space="preserve">یک کشتی باری </w:t>
-      </w:r>
-      <w:r>
-        <w:rPr>
-          <w:rStyle w:val="FootnoteReference"/>
-          <w:rFonts w:hint="cs"/>
-          <w:rtl/>
-        </w:rPr>
-        <w:footnoteReference w:id="24"/>
-      </w:r>
-      <w:r>
-        <w:rPr>
-          <w:rFonts w:hint="cs"/>
-          <w:rtl/>
-        </w:rPr>
-        <w:t xml:space="preserve"> اختصاص داده ش</w:t>
-      </w:r>
-      <w:r>
-        <w:rPr>
-          <w:rFonts w:hint="cs"/>
-          <w:rtl/>
-        </w:rPr>
-        <w:t>د؛</w:t>
-      </w:r>
-      <w:r>
-        <w:rPr>
-          <w:rFonts w:hint="cs"/>
-          <w:rtl/>
-        </w:rPr>
-        <w:t xml:space="preserve"> و</w:t>
-      </w:r>
-      <w:r>
-        <w:rPr>
-          <w:rFonts w:hint="cs"/>
-          <w:rtl/>
-        </w:rPr>
-        <w:t>لی</w:t>
-      </w:r>
-      <w:r>
-        <w:rPr>
-          <w:rFonts w:hint="cs"/>
-          <w:rtl/>
-        </w:rPr>
-        <w:t xml:space="preserve"> در</w:t>
-      </w:r>
-      <w:r>
-        <w:rPr>
-          <w:rFonts w:hint="cs"/>
-          <w:rtl/>
-        </w:rPr>
-        <w:t xml:space="preserve"> رویکرد </w:t>
-      </w:r>
-      <w:r>
-        <w:rPr>
-          <w:szCs w:val="28"/>
-        </w:rPr>
         <w:t>FDA</w:t>
       </w:r>
       <w:r>
@@ -9521,14 +9522,7 @@
           <w:rFonts w:hint="cs"/>
           <w:rtl/>
         </w:rPr>
-        <w:t xml:space="preserve">گردیده است. الگوریتم و </w:t>
-      </w:r>
-      <w:r>
-        <w:rPr>
-          <w:rFonts w:hint="cs"/>
-          <w:rtl/>
-        </w:rPr>
-        <w:t>استراتژی</w:t>
+        <w:t>گردیده است. الگوریتم و استراتژی</w:t>
       </w:r>
       <w:r>
         <w:rPr>
@@ -9633,7 +9627,14 @@
           <w:rFonts w:hint="cs"/>
           <w:rtl/>
         </w:rPr>
-        <w:t>اصله پیموده شده و هم زمان انتظار</w:t>
+        <w:t xml:space="preserve">اصله پیموده شده و هم زمان </w:t>
+      </w:r>
+      <w:r>
+        <w:rPr>
+          <w:rFonts w:hint="cs"/>
+          <w:rtl/>
+        </w:rPr>
+        <w:t>انتظار</w:t>
       </w:r>
       <w:r>
         <w:rPr>
@@ -10287,15 +10288,7 @@
           <w:rFonts w:hint="cs"/>
           <w:rtl/>
         </w:rPr>
-        <w:t xml:space="preserve">ی دیگر بر اساس جواب </w:t>
-      </w:r>
-      <w:r>
-        <w:rPr>
-          <w:rFonts w:hint="cs"/>
-          <w:rtl/>
-        </w:rPr>
-        <w:lastRenderedPageBreak/>
-        <w:t>مسائل بهینه</w:t>
+        <w:t>ی دیگر بر اساس جواب مسائل بهینه</w:t>
       </w:r>
       <w:r>
         <w:rPr>
@@ -10489,7 +10482,15 @@
           <w:rFonts w:hint="cs"/>
           <w:rtl/>
         </w:rPr>
-        <w:t xml:space="preserve">ی کانتنری توسط خودرو های محموله ای طراحی گردیدند. </w:t>
+        <w:t xml:space="preserve">ی کانتنری توسط خودرو های </w:t>
+      </w:r>
+      <w:r>
+        <w:rPr>
+          <w:rFonts w:hint="cs"/>
+          <w:rtl/>
+        </w:rPr>
+        <w:lastRenderedPageBreak/>
+        <w:t xml:space="preserve">محموله ای طراحی گردیدند. </w:t>
       </w:r>
       <w:sdt>
         <w:sdtPr>
@@ -11150,14 +11151,7 @@
           <w:rFonts w:hint="cs"/>
           <w:rtl/>
         </w:rPr>
-        <w:t xml:space="preserve"> </w:t>
-      </w:r>
-      <w:r>
-        <w:rPr>
-          <w:rFonts w:hint="cs"/>
-          <w:rtl/>
-        </w:rPr>
-        <w:t xml:space="preserve">فرض شده است که </w:t>
+        <w:t xml:space="preserve"> فرض شده است که </w:t>
       </w:r>
       <w:r>
         <w:rPr>
@@ -11848,15 +11842,7 @@
           <w:rFonts w:hint="cs"/>
           <w:rtl/>
         </w:rPr>
-        <w:t xml:space="preserve"> مطرح </w:t>
-      </w:r>
-      <w:r>
-        <w:rPr>
-          <w:rFonts w:hint="cs"/>
-          <w:rtl/>
-        </w:rPr>
-        <w:lastRenderedPageBreak/>
-        <w:t xml:space="preserve">گردید. </w:t>
+        <w:t xml:space="preserve"> مطرح گردید. </w:t>
       </w:r>
       <w:sdt>
         <w:sdtPr>
@@ -12080,7 +12066,15 @@
           <w:rFonts w:hint="cs"/>
           <w:rtl/>
         </w:rPr>
-        <w:t>گردید. برای ارزیابی فواید و ضرر</w:t>
+        <w:t xml:space="preserve">گردید. برای ارزیابی فواید </w:t>
+      </w:r>
+      <w:r>
+        <w:rPr>
+          <w:rFonts w:hint="cs"/>
+          <w:rtl/>
+        </w:rPr>
+        <w:lastRenderedPageBreak/>
+        <w:t>و ضرر</w:t>
       </w:r>
       <w:r>
         <w:rPr>
@@ -12601,14 +12595,7 @@
           <w:rFonts w:hint="cs"/>
           <w:rtl/>
         </w:rPr>
-        <w:t xml:space="preserve"> انجام گردید. این تحقیق </w:t>
-      </w:r>
-      <w:r>
-        <w:rPr>
-          <w:rFonts w:hint="cs"/>
-          <w:rtl/>
-        </w:rPr>
-        <w:t>هم</w:t>
+        <w:t xml:space="preserve"> انجام گردید. این تحقیق هم</w:t>
       </w:r>
       <w:r>
         <w:rPr>
@@ -13046,7 +13033,14 @@
           <w:rFonts w:hint="cs"/>
           <w:rtl/>
         </w:rPr>
-        <w:t xml:space="preserve"> بسیار بزرگ خواهد بود و مساله با یک شبیه ساز تبرید (</w:t>
+        <w:t xml:space="preserve"> بسیار بزرگ </w:t>
+      </w:r>
+      <w:r>
+        <w:rPr>
+          <w:rFonts w:hint="cs"/>
+          <w:rtl/>
+        </w:rPr>
+        <w:t>خواهد بود و مساله با یک شبیه ساز تبرید (</w:t>
       </w:r>
       <w:r>
         <w:rPr>
@@ -13538,15 +13532,7 @@
           <w:rtl/>
         </w:rPr>
         <w:softHyphen/>
-        <w:t xml:space="preserve">ی </w:t>
-      </w:r>
-      <w:r>
-        <w:rPr>
-          <w:rFonts w:hint="cs"/>
-          <w:rtl/>
-        </w:rPr>
-        <w:lastRenderedPageBreak/>
-        <w:t>زمانی تخلیه و بارگیری مجموعه از جرثقیل</w:t>
+        <w:t>ی زمانی تخلیه و بارگیری مجموعه از جرثقیل</w:t>
       </w:r>
       <w:r>
         <w:rPr>
@@ -13987,7 +13973,15 @@
           <w:rFonts w:hint="cs"/>
           <w:rtl/>
         </w:rPr>
-        <w:t>ید. این مدل به یک مساله ی پنجره</w:t>
+        <w:t xml:space="preserve">ید. این مدل به یک </w:t>
+      </w:r>
+      <w:r>
+        <w:rPr>
+          <w:rFonts w:hint="cs"/>
+          <w:rtl/>
+        </w:rPr>
+        <w:lastRenderedPageBreak/>
+        <w:t>مساله ی پنجره</w:t>
       </w:r>
       <w:r>
         <w:rPr>
@@ -14559,14 +14553,7 @@
           <w:rFonts w:hint="cs"/>
           <w:rtl/>
         </w:rPr>
-        <w:t xml:space="preserve">درنگ </w:t>
-      </w:r>
-      <w:r>
-        <w:rPr>
-          <w:rFonts w:hint="cs"/>
-          <w:rtl/>
-        </w:rPr>
-        <w:t xml:space="preserve">جهت </w:t>
+        <w:t xml:space="preserve">درنگ جهت </w:t>
       </w:r>
       <w:r>
         <w:rPr>
@@ -14922,7 +14909,14 @@
           <w:rFonts w:hint="cs"/>
           <w:rtl/>
         </w:rPr>
-        <w:t>بیان گردیدند. این تحقیق، به عنوان مرجع اصلی برای محققان و مسئولین بنادر و همچنین دانشجویان</w:t>
+        <w:t xml:space="preserve">بیان </w:t>
+      </w:r>
+      <w:r>
+        <w:rPr>
+          <w:rFonts w:hint="cs"/>
+          <w:rtl/>
+        </w:rPr>
+        <w:t>گردیدند. این تحقیق، به عنوان مرجع اصلی برای محققان و مسئولین بنادر و همچنین دانشجویان</w:t>
       </w:r>
       <w:r>
         <w:rPr>
@@ -15261,15 +15255,7 @@
           <w:rFonts w:hint="cs"/>
           <w:rtl/>
         </w:rPr>
-        <w:t xml:space="preserve">ی پویا به کار </w:t>
-      </w:r>
-      <w:r>
-        <w:rPr>
-          <w:rFonts w:hint="cs"/>
-          <w:rtl/>
-        </w:rPr>
-        <w:lastRenderedPageBreak/>
-        <w:t>رود. این الگوریتم پیشنهادی، به صورت تکراری بیشترین جریان در شبکه ی پویا ر</w:t>
+        <w:t>ی پویا به کار رود. این الگوریتم پیشنهادی، به صورت تکراری بیشترین جریان در شبکه ی پویا ر</w:t>
       </w:r>
       <w:r>
         <w:rPr>
@@ -15622,7 +15608,15 @@
           <w:rFonts w:hint="cs"/>
           <w:rtl/>
         </w:rPr>
-        <w:t xml:space="preserve">ها در طی یک بازه زمانی منطقی، ارائه گردید. نتایج تجربی نشان دادند که یک کاهش قابل توجه در تفاوت های بین زود رسیدن و تاخیر داشتن، </w:t>
+        <w:t xml:space="preserve">ها در طی یک بازه زمانی منطقی، ارائه گردید. نتایج تجربی نشان دادند که یک کاهش قابل توجه در تفاوت های بین زود رسیدن و تاخیر </w:t>
+      </w:r>
+      <w:r>
+        <w:rPr>
+          <w:rFonts w:hint="cs"/>
+          <w:rtl/>
+        </w:rPr>
+        <w:lastRenderedPageBreak/>
+        <w:t xml:space="preserve">داشتن، </w:t>
       </w:r>
       <w:r>
         <w:rPr>
@@ -15762,6 +15756,17 @@
       <w:r>
         <w:rPr>
           <w:rFonts w:hint="cs"/>
+          <w:sz w:val="40"/>
+          <w:szCs w:val="40"/>
+          <w:rtl/>
+        </w:rPr>
+        <w:t>*</w:t>
+      </w:r>
+      <w:r>
+        <w:rPr>
+          <w:rFonts w:hint="cs"/>
+          <w:b/>
+          <w:bCs/>
           <w:rtl/>
         </w:rPr>
         <w:t>یک پژوهش دیگر</w:t>
@@ -15978,14 +15983,7 @@
           <w:rFonts w:hint="cs"/>
           <w:rtl/>
         </w:rPr>
-        <w:t xml:space="preserve">قین، یک </w:t>
-      </w:r>
-      <w:r>
-        <w:rPr>
-          <w:rFonts w:hint="cs"/>
-          <w:rtl/>
-        </w:rPr>
-        <w:t>الگوریتم ترکیبی بر پایه</w:t>
+        <w:t>قین، یک الگوریتم ترکیبی بر پایه</w:t>
       </w:r>
       <w:r>
         <w:rPr>
@@ -16088,6 +16086,17 @@
       <w:r>
         <w:rPr>
           <w:rFonts w:hint="cs"/>
+          <w:sz w:val="40"/>
+          <w:szCs w:val="40"/>
+          <w:rtl/>
+        </w:rPr>
+        <w:t>*</w:t>
+      </w:r>
+      <w:r>
+        <w:rPr>
+          <w:rFonts w:hint="cs"/>
+          <w:b/>
+          <w:bCs/>
           <w:rtl/>
         </w:rPr>
         <w:t>در تحقیق</w:t>
@@ -16095,6 +16104,8 @@
       <w:r>
         <w:rPr>
           <w:rFonts w:hint="cs"/>
+          <w:b/>
+          <w:bCs/>
           <w:rtl/>
         </w:rPr>
         <w:t>ی</w:t>
@@ -16102,6 +16113,8 @@
       <w:r>
         <w:rPr>
           <w:rFonts w:hint="cs"/>
+          <w:b/>
+          <w:bCs/>
           <w:rtl/>
         </w:rPr>
         <w:t xml:space="preserve"> </w:t>
@@ -16109,6 +16122,8 @@
       <w:r>
         <w:rPr>
           <w:rFonts w:hint="cs"/>
+          <w:b/>
+          <w:bCs/>
           <w:rtl/>
         </w:rPr>
         <w:t>دیگر</w:t>
@@ -16410,7 +16425,14 @@
           <w:rFonts w:hint="cs"/>
           <w:rtl/>
         </w:rPr>
-        <w:t xml:space="preserve"> مقایسه گردید. هم در مقیاس کوچک و هم در مقیاس بزرگ الگوریتم به ط</w:t>
+        <w:t xml:space="preserve"> مقایسه گردید. </w:t>
+      </w:r>
+      <w:r>
+        <w:rPr>
+          <w:rFonts w:hint="cs"/>
+          <w:rtl/>
+        </w:rPr>
+        <w:t>هم در مقیاس کوچک و هم در مقیاس بزرگ الگوریتم به ط</w:t>
       </w:r>
       <w:r>
         <w:rPr>
@@ -16533,9 +16555,27 @@
       <w:r>
         <w:rPr>
           <w:rFonts w:hint="cs"/>
-          <w:rtl/>
-        </w:rPr>
-        <w:t>در یک تحقیق دیگر،</w:t>
+          <w:sz w:val="40"/>
+          <w:szCs w:val="40"/>
+          <w:rtl/>
+        </w:rPr>
+        <w:t>*</w:t>
+      </w:r>
+      <w:r>
+        <w:rPr>
+          <w:rFonts w:hint="cs"/>
+          <w:b/>
+          <w:bCs/>
+          <w:rtl/>
+        </w:rPr>
+        <w:t>در یک تحقیق دیگر</w:t>
+      </w:r>
+      <w:r>
+        <w:rPr>
+          <w:rFonts w:hint="cs"/>
+          <w:rtl/>
+        </w:rPr>
+        <w:t>،</w:t>
       </w:r>
       <w:r>
         <w:rPr>
@@ -16762,15 +16802,7 @@
           <w:rFonts w:hint="cs"/>
           <w:rtl/>
         </w:rPr>
-        <w:t xml:space="preserve"> چند </w:t>
-      </w:r>
-      <w:r>
-        <w:rPr>
-          <w:rFonts w:hint="cs"/>
-          <w:rtl/>
-        </w:rPr>
-        <w:lastRenderedPageBreak/>
-        <w:t xml:space="preserve">عاملی عمیق </w:t>
+        <w:t xml:space="preserve"> چند عاملی عمیق </w:t>
       </w:r>
       <w:r>
         <w:rPr>
@@ -16944,9 +16976,27 @@
       <w:r>
         <w:rPr>
           <w:rFonts w:hint="cs"/>
-          <w:rtl/>
-        </w:rPr>
-        <w:t xml:space="preserve">در یک پژوهش جدید </w:t>
+          <w:sz w:val="40"/>
+          <w:szCs w:val="40"/>
+          <w:rtl/>
+        </w:rPr>
+        <w:t>*</w:t>
+      </w:r>
+      <w:r>
+        <w:rPr>
+          <w:rFonts w:hint="cs"/>
+          <w:b/>
+          <w:bCs/>
+          <w:rtl/>
+        </w:rPr>
+        <w:t>در یک پژوهش جدید</w:t>
+      </w:r>
+      <w:r>
+        <w:rPr>
+          <w:rFonts w:hint="cs"/>
+          <w:rtl/>
+        </w:rPr>
+        <w:t xml:space="preserve"> </w:t>
       </w:r>
       <w:r>
         <w:rPr>
@@ -17355,7 +17405,15 @@
           <w:rFonts w:hint="cs"/>
           <w:rtl/>
         </w:rPr>
-        <w:t>(که روشی بر مبنای کاهش همسایگی(</w:t>
+        <w:t xml:space="preserve">(که روشی بر مبنای </w:t>
+      </w:r>
+      <w:r>
+        <w:rPr>
+          <w:rFonts w:hint="cs"/>
+          <w:rtl/>
+        </w:rPr>
+        <w:lastRenderedPageBreak/>
+        <w:t>کاهش همسایگی(</w:t>
       </w:r>
       <w:r>
         <w:t>VND</w:t>
@@ -17427,130 +17485,76 @@
       <w:bookmarkStart w:id="7" w:name="_Toc139760699"/>
     </w:p>
     <w:p>
-      <w:r>
-        <w:rPr>
-          <w:rFonts w:hint="cs"/>
-          <w:rtl/>
-        </w:rPr>
-        <w:t>۲.۲</w:t>
-      </w:r>
-      <w:bookmarkEnd w:id="7"/>
-      <w:r>
-        <w:rPr>
-          <w:rFonts w:hint="cs"/>
-        </w:rPr>
-        <w:t xml:space="preserve"> </w:t>
-      </w:r>
-      <w:r>
-        <w:rPr>
-          <w:rFonts w:hint="cs"/>
-          <w:rtl/>
-        </w:rPr>
-        <w:t>ا</w:t>
-      </w:r>
-      <w:r>
-        <w:rPr>
-          <w:rFonts w:hint="cs"/>
-          <w:rtl/>
-        </w:rPr>
-        <w:t xml:space="preserve">ستفاده از </w:t>
-      </w:r>
-      <w:r>
-        <w:rPr>
-          <w:rFonts w:ascii="Times New Roman" w:hAnsi="Times New Roman" w:hint="cs"/>
-        </w:rPr>
-        <w:t>AGV</w:t>
-      </w:r>
-      <w:r>
-        <w:rPr>
-          <w:rFonts w:hint="cs"/>
-          <w:rtl/>
-        </w:rPr>
-        <w:t xml:space="preserve"> ها در سیستم های تولیدی انعطاف پذیر</w:t>
-      </w:r>
+      <w:pPr>
+        <w:rPr>
+          <w:b/>
+          <w:bCs/>
+          <w:color w:val="000000" w:themeColor="text1"/>
+          <w:sz w:val="28"/>
+          <w:szCs w:val="28"/>
+          <w:rtl/>
+        </w:rPr>
+      </w:pPr>
     </w:p>
     <w:p>
       <w:pPr>
         <w:rPr>
-          <w:rtl/>
-        </w:rPr>
-      </w:pPr>
-      <w:r>
-        <w:rPr>
-          <w:rFonts w:hint="cs"/>
-          <w:rtl/>
-        </w:rPr>
-        <w:t>در این بخش آخرین دستاورد</w:t>
-      </w:r>
-      <w:r>
-        <w:rPr>
-          <w:rFonts w:hint="cs"/>
-          <w:rtl/>
-        </w:rPr>
-        <w:t xml:space="preserve">های محققان درکاربرد </w:t>
-      </w:r>
-      <w:r>
-        <w:rPr>
-          <w:rFonts w:hint="cs"/>
-          <w:szCs w:val="28"/>
+          <w:b/>
+          <w:bCs/>
+        </w:rPr>
+      </w:pPr>
+      <w:r>
+        <w:rPr>
+          <w:rFonts w:hint="cs"/>
+          <w:b/>
+          <w:bCs/>
+          <w:rtl/>
+        </w:rPr>
+        <w:t>۲.۲</w:t>
+      </w:r>
+      <w:bookmarkEnd w:id="7"/>
+      <w:r>
+        <w:rPr>
+          <w:rFonts w:hint="cs"/>
+          <w:b/>
+          <w:bCs/>
+        </w:rPr>
+        <w:t xml:space="preserve"> </w:t>
+      </w:r>
+      <w:r>
+        <w:rPr>
+          <w:rFonts w:hint="cs"/>
+          <w:b/>
+          <w:bCs/>
+          <w:rtl/>
+        </w:rPr>
+        <w:t>ا</w:t>
+      </w:r>
+      <w:r>
+        <w:rPr>
+          <w:rFonts w:hint="cs"/>
+          <w:b/>
+          <w:bCs/>
+          <w:rtl/>
+        </w:rPr>
+        <w:t xml:space="preserve">ستفاده از </w:t>
+      </w:r>
+      <w:r>
+        <w:rPr>
+          <w:rFonts w:ascii="Times New Roman" w:hAnsi="Times New Roman" w:hint="cs"/>
+          <w:b/>
+          <w:bCs/>
         </w:rPr>
         <w:t>AGV</w:t>
       </w:r>
       <w:r>
         <w:rPr>
           <w:rFonts w:hint="cs"/>
-          <w:rtl/>
-        </w:rPr>
-        <w:t>ها در سیستم</w:t>
-      </w:r>
-      <w:r>
-        <w:rPr>
-          <w:rFonts w:hint="cs"/>
-          <w:rtl/>
-        </w:rPr>
-        <w:softHyphen/>
-      </w:r>
-      <w:r>
-        <w:rPr>
-          <w:rFonts w:hint="cs"/>
-          <w:rtl/>
-        </w:rPr>
-        <w:t>های تول</w:t>
-      </w:r>
-      <w:r>
-        <w:rPr>
-          <w:rFonts w:hint="cs"/>
-          <w:rtl/>
-        </w:rPr>
-        <w:t>یدی مطالعه و مورد بررسی قرار می</w:t>
-      </w:r>
-      <w:r>
-        <w:rPr>
-          <w:rFonts w:hint="cs"/>
-          <w:rtl/>
-        </w:rPr>
-        <w:softHyphen/>
-      </w:r>
-      <w:r>
-        <w:rPr>
-          <w:rFonts w:hint="cs"/>
-          <w:rtl/>
-        </w:rPr>
-        <w:t>گی</w:t>
-      </w:r>
-      <w:r>
-        <w:rPr>
-          <w:rFonts w:hint="cs"/>
-          <w:rtl/>
-        </w:rPr>
-        <w:t>رن</w:t>
-      </w:r>
-      <w:r>
-        <w:rPr>
-          <w:rFonts w:hint="cs"/>
-          <w:rtl/>
-        </w:rPr>
-        <w:t xml:space="preserve">د. </w:t>
+          <w:b/>
+          <w:bCs/>
+          <w:rtl/>
+        </w:rPr>
+        <w:t xml:space="preserve"> ها در سیستم های تولیدی انعطاف پذیر</w:t>
       </w:r>
     </w:p>
     <w:p>
@@ -17564,6 +17568,90 @@
           <w:rFonts w:hint="cs"/>
           <w:rtl/>
         </w:rPr>
+        <w:t>در این بخش آخرین دستاورد</w:t>
+      </w:r>
+      <w:r>
+        <w:rPr>
+          <w:rFonts w:hint="cs"/>
+          <w:rtl/>
+        </w:rPr>
+        <w:t xml:space="preserve">های محققان درکاربرد </w:t>
+      </w:r>
+      <w:r>
+        <w:rPr>
+          <w:rFonts w:hint="cs"/>
+          <w:szCs w:val="28"/>
+        </w:rPr>
+        <w:t>AGV</w:t>
+      </w:r>
+      <w:r>
+        <w:rPr>
+          <w:rFonts w:hint="cs"/>
+          <w:rtl/>
+        </w:rPr>
+        <w:t>ها در سیستم</w:t>
+      </w:r>
+      <w:r>
+        <w:rPr>
+          <w:rFonts w:hint="cs"/>
+          <w:rtl/>
+        </w:rPr>
+        <w:softHyphen/>
+      </w:r>
+      <w:r>
+        <w:rPr>
+          <w:rFonts w:hint="cs"/>
+          <w:rtl/>
+        </w:rPr>
+        <w:t>های تول</w:t>
+      </w:r>
+      <w:r>
+        <w:rPr>
+          <w:rFonts w:hint="cs"/>
+          <w:rtl/>
+        </w:rPr>
+        <w:t>یدی مطالعه و مورد بررسی قرار می</w:t>
+      </w:r>
+      <w:r>
+        <w:rPr>
+          <w:rFonts w:hint="cs"/>
+          <w:rtl/>
+        </w:rPr>
+        <w:softHyphen/>
+      </w:r>
+      <w:r>
+        <w:rPr>
+          <w:rFonts w:hint="cs"/>
+          <w:rtl/>
+        </w:rPr>
+        <w:t>گی</w:t>
+      </w:r>
+      <w:r>
+        <w:rPr>
+          <w:rFonts w:hint="cs"/>
+          <w:rtl/>
+        </w:rPr>
+        <w:t>رن</w:t>
+      </w:r>
+      <w:r>
+        <w:rPr>
+          <w:rFonts w:hint="cs"/>
+          <w:rtl/>
+        </w:rPr>
+        <w:t xml:space="preserve">د. </w:t>
+      </w:r>
+    </w:p>
+    <w:p>
+      <w:pPr>
+        <w:rPr>
+          <w:rtl/>
+        </w:rPr>
+      </w:pPr>
+      <w:r>
+        <w:rPr>
+          <w:rFonts w:hint="cs"/>
+          <w:rtl/>
+        </w:rPr>
         <w:t>یک تحقیق</w:t>
       </w:r>
       <w:r>
@@ -17643,14 +17731,7 @@
           <w:rFonts w:hint="cs"/>
           <w:rtl/>
         </w:rPr>
-        <w:t xml:space="preserve">ی </w:t>
-      </w:r>
-      <w:r>
-        <w:rPr>
-          <w:rFonts w:hint="cs"/>
-          <w:rtl/>
-        </w:rPr>
-        <w:t xml:space="preserve">تولید را مورد بررسی قرار داد. </w:t>
+        <w:t xml:space="preserve">ی تولید را مورد بررسی قرار داد. </w:t>
       </w:r>
       <w:r>
         <w:rPr>
@@ -18262,7 +18343,14 @@
           <w:rFonts w:hint="cs"/>
           <w:rtl/>
         </w:rPr>
-        <w:t xml:space="preserve">) ساخته شد. سیستم دارای یک سنسور مسیریابی لیزری جهت </w:t>
+        <w:t xml:space="preserve">) ساخته شد. سیستم دارای یک </w:t>
+      </w:r>
+      <w:r>
+        <w:rPr>
+          <w:rFonts w:hint="cs"/>
+          <w:rtl/>
+        </w:rPr>
+        <w:t xml:space="preserve">سنسور مسیریابی لیزری جهت </w:t>
       </w:r>
       <w:r>
         <w:rPr>
@@ -18490,15 +18578,7 @@
           <w:rFonts w:hint="cs"/>
           <w:rtl/>
         </w:rPr>
-        <w:t xml:space="preserve">ه در یک کارخانه واقعی نیز </w:t>
-      </w:r>
-      <w:r>
-        <w:rPr>
-          <w:rFonts w:hint="cs"/>
-          <w:rtl/>
-        </w:rPr>
-        <w:lastRenderedPageBreak/>
-        <w:t>توانست به صورت موثر عملیاتی را انجام دهد. در این محی</w:t>
+        <w:t>ه در یک کارخانه واقعی نیز توانست به صورت موثر عملیاتی را انجام دهد. در این محی</w:t>
       </w:r>
       <w:r>
         <w:rPr>
@@ -19185,7 +19265,15 @@
           <w:rFonts w:hint="cs"/>
           <w:rtl/>
         </w:rPr>
-        <w:t>های تصادفی توسط تعدادی از توابع توزی</w:t>
+        <w:t xml:space="preserve">های تصادفی توسط تعدادی از توابع </w:t>
+      </w:r>
+      <w:r>
+        <w:rPr>
+          <w:rFonts w:hint="cs"/>
+          <w:rtl/>
+        </w:rPr>
+        <w:lastRenderedPageBreak/>
+        <w:t>توزی</w:t>
       </w:r>
       <w:r>
         <w:rPr>
@@ -20205,15 +20293,7 @@
           <w:rFonts w:hint="cs"/>
           <w:rtl/>
         </w:rPr>
-        <w:t xml:space="preserve">  برای حل بسیاری از مسائل استفاده گردیده است و نتایج مناسب بودن </w:t>
-      </w:r>
-      <w:r>
-        <w:rPr>
-          <w:rFonts w:hint="cs"/>
-          <w:rtl/>
-        </w:rPr>
-        <w:lastRenderedPageBreak/>
-        <w:t xml:space="preserve">جهت کمینه کردن زمان انجام وظیفه، نشان داده شده است. با استفاده از این الگوریتم تمامی </w:t>
+        <w:t xml:space="preserve">  برای حل بسیاری از مسائل استفاده گردیده است و نتایج مناسب بودن جهت کمینه کردن زمان انجام وظیفه، نشان داده شده است. با استفاده از این الگوریتم تمامی </w:t>
       </w:r>
       <w:r>
         <w:rPr>
@@ -20911,7 +20991,15 @@
           <w:rFonts w:hint="cs"/>
           <w:rtl/>
         </w:rPr>
-        <w:t>ی مختلف تاکی</w:t>
+        <w:t xml:space="preserve">ی </w:t>
+      </w:r>
+      <w:r>
+        <w:rPr>
+          <w:rFonts w:hint="cs"/>
+          <w:rtl/>
+        </w:rPr>
+        <w:lastRenderedPageBreak/>
+        <w:t>مختلف تاکی</w:t>
       </w:r>
       <w:r>
         <w:rPr>
@@ -21797,7 +21885,14 @@
           <w:rFonts w:hint="cs"/>
           <w:rtl/>
         </w:rPr>
-        <w:t xml:space="preserve">ای را بررسی می کند. مدل پیشنهادی </w:t>
+        <w:t xml:space="preserve">ای را بررسی می کند. مدل </w:t>
+      </w:r>
+      <w:r>
+        <w:rPr>
+          <w:rFonts w:hint="cs"/>
+          <w:rtl/>
+        </w:rPr>
+        <w:t xml:space="preserve">پیشنهادی </w:t>
       </w:r>
       <w:r>
         <w:rPr>
@@ -21818,15 +21913,7 @@
           <w:rFonts w:hint="cs"/>
           <w:rtl/>
         </w:rPr>
-        <w:t xml:space="preserve">ها و زمان انتظار کار را دارد. همچنین، یک روش جستجوی همسایگی متغیر برای مسائل با ابعاد بالا در نظر گرفته شده </w:t>
-      </w:r>
-      <w:r>
-        <w:rPr>
-          <w:rFonts w:hint="cs"/>
-          <w:rtl/>
-        </w:rPr>
-        <w:lastRenderedPageBreak/>
-        <w:t xml:space="preserve">است. نتایج حاکی از این است که استفاده از </w:t>
+        <w:t xml:space="preserve">ها و زمان انتظار کار را دارد. همچنین، یک روش جستجوی همسایگی متغیر برای مسائل با ابعاد بالا در نظر گرفته شده است. نتایج حاکی از این است که استفاده از </w:t>
       </w:r>
       <w:r>
         <w:rPr>
@@ -22621,6 +22708,18 @@
       <w:r>
         <w:rPr>
           <w:rFonts w:hint="cs"/>
+          <w:sz w:val="40"/>
+          <w:szCs w:val="40"/>
+          <w:rtl/>
+        </w:rPr>
+        <w:lastRenderedPageBreak/>
+        <w:t>*</w:t>
+      </w:r>
+      <w:r>
+        <w:rPr>
+          <w:rFonts w:hint="cs"/>
+          <w:b/>
+          <w:bCs/>
           <w:rtl/>
         </w:rPr>
         <w:t>در یک مطالعه ی دیگر</w:t>
@@ -22867,6 +22966,16 @@
       <w:r>
         <w:rPr>
           <w:rFonts w:hint="cs"/>
+          <w:sz w:val="40"/>
+          <w:szCs w:val="40"/>
+          <w:rtl/>
+        </w:rPr>
+        <w:t>*</w:t>
+      </w:r>
+      <w:r>
+        <w:rPr>
+          <w:rFonts w:hint="cs"/>
+          <w:bCs/>
           <w:rtl/>
         </w:rPr>
         <w:t>در پژوهش</w:t>
@@ -22874,6 +22983,7 @@
       <w:r>
         <w:rPr>
           <w:rFonts w:hint="cs"/>
+          <w:bCs/>
           <w:rtl/>
         </w:rPr>
         <w:t>ی</w:t>
@@ -23246,6 +23356,17 @@
       <w:r>
         <w:rPr>
           <w:rFonts w:hint="cs"/>
+          <w:sz w:val="40"/>
+          <w:szCs w:val="40"/>
+          <w:rtl/>
+        </w:rPr>
+        <w:t>*</w:t>
+      </w:r>
+      <w:r>
+        <w:rPr>
+          <w:rFonts w:hint="cs"/>
+          <w:b/>
+          <w:bCs/>
           <w:rtl/>
         </w:rPr>
         <w:t>یک تحقیق دیگر</w:t>
@@ -23505,22 +23626,21 @@
           <w:rFonts w:hint="cs"/>
           <w:rtl/>
         </w:rPr>
-        <w:t xml:space="preserve">، هدف بیشینه نمودن رضایت </w:t>
-      </w:r>
-      <w:r>
-        <w:rPr>
-          <w:rFonts w:hint="cs"/>
-          <w:rtl/>
-        </w:rPr>
-        <w:lastRenderedPageBreak/>
-        <w:t xml:space="preserve">مشتری، استفاده از وسایل نقلیه و کمینه نمودن استفاده از انرژی است. </w:t>
-      </w:r>
-      <w:r>
-        <w:rPr>
-          <w:rFonts w:hint="cs"/>
-          <w:rtl/>
-        </w:rPr>
-        <w:t xml:space="preserve">در این تحقیق که در یک کارگاه کاری شبیه سازی شده انجام گردید، زمان انتشار اطلاعات مربوط به وظیفه بعدی به </w:t>
+        <w:t xml:space="preserve">، هدف بیشینه نمودن رضایت مشتری، استفاده از وسایل نقلیه و کمینه نمودن استفاده از انرژی است. </w:t>
+      </w:r>
+      <w:r>
+        <w:rPr>
+          <w:rFonts w:hint="cs"/>
+          <w:rtl/>
+        </w:rPr>
+        <w:t xml:space="preserve">در این تحقیق که در یک کارگاه کاری شبیه سازی شده انجام </w:t>
+      </w:r>
+      <w:r>
+        <w:rPr>
+          <w:rFonts w:hint="cs"/>
+          <w:rtl/>
+        </w:rPr>
+        <w:t xml:space="preserve">گردید، زمان انتشار اطلاعات مربوط به وظیفه بعدی به </w:t>
       </w:r>
       <w:r>
         <w:rPr>
@@ -23595,9 +23715,27 @@
       <w:r>
         <w:rPr>
           <w:rFonts w:hint="cs"/>
-          <w:rtl/>
-        </w:rPr>
-        <w:t xml:space="preserve">در پژوهشی دیگر </w:t>
+          <w:sz w:val="40"/>
+          <w:szCs w:val="40"/>
+          <w:rtl/>
+        </w:rPr>
+        <w:t>*</w:t>
+      </w:r>
+      <w:r>
+        <w:rPr>
+          <w:rFonts w:hint="cs"/>
+          <w:b/>
+          <w:bCs/>
+          <w:rtl/>
+        </w:rPr>
+        <w:t>در پژوهشی دیگر</w:t>
+      </w:r>
+      <w:r>
+        <w:rPr>
+          <w:rFonts w:hint="cs"/>
+          <w:rtl/>
+        </w:rPr>
+        <w:t xml:space="preserve"> </w:t>
       </w:r>
       <w:r>
         <w:rPr>
@@ -23930,6 +24068,7 @@
           <w:rFonts w:hint="cs"/>
           <w:rtl/>
         </w:rPr>
+        <w:lastRenderedPageBreak/>
         <w:t>۱</w:t>
       </w:r>
       <w:r>
@@ -25187,15 +25326,7 @@
           <w:rFonts w:hint="cs"/>
           <w:rtl/>
         </w:rPr>
-        <w:t xml:space="preserve">در مسائل بهینه سازی مسیر، مدل ها به سه کلاس مختلف تقسیم بندی می شوند: مدل های برنامه ریزی </w:t>
-      </w:r>
-      <w:r>
-        <w:rPr>
-          <w:rFonts w:hint="cs"/>
-          <w:rtl/>
-        </w:rPr>
-        <w:lastRenderedPageBreak/>
-        <w:t>خطی عدد صحیح، مدل های گرافی متقاطع و مدلی های برنامه ریزی عدد صحیح دودویی</w:t>
+        <w:t>در مسائل بهینه سازی مسیر، مدل ها به سه کلاس مختلف تقسیم بندی می شوند: مدل های برنامه ریزی خطی عدد صحیح، مدل های گرافی متقاطع و مدلی های برنامه ریزی عدد صحیح دودویی</w:t>
       </w:r>
     </w:p>
     <w:p>
@@ -33788,7 +33919,6 @@
           <w:pPr>
             <w:ind w:right="-90"/>
             <w:rPr>
-              <w:rFonts w:hint="cs"/>
               <w:rtl/>
             </w:rPr>
           </w:pPr>
@@ -33811,18 +33941,13 @@
         <w:sdt>
           <w:sdtPr>
             <w:rPr>
-              <w:rFonts w:hint="cs"/>
+              <w:rFonts w:eastAsia="Times New Roman" w:hint="cs"/>
+              <w:sz w:val="24"/>
+              <w:szCs w:val="24"/>
             </w:rPr>
             <w:id w:val="-573587230"/>
             <w:bibliography/>
           </w:sdtPr>
-          <w:sdtEndPr>
-            <w:rPr>
-              <w:rFonts w:eastAsia="Times New Roman"/>
-              <w:sz w:val="24"/>
-              <w:szCs w:val="24"/>
-            </w:rPr>
-          </w:sdtEndPr>
           <w:sdtContent>
             <w:p>
               <w:pPr>
@@ -33847,13 +33972,8 @@
               <w:r>
                 <w:fldChar w:fldCharType="separate"/>
               </w:r>
-              <w:proofErr w:type="spellStart"/>
-              <w:r>
-                <w:t>Akturk</w:t>
-              </w:r>
-              <w:proofErr w:type="spellEnd"/>
-              <w:r>
-                <w:t>, M. S</w:t>
+              <w:r>
+                <w:t>Akturk, M. S</w:t>
               </w:r>
               <w:r>
                 <w:rPr>
@@ -33868,15 +33988,7 @@
                 <w:t>SC</w:t>
               </w:r>
               <w:r>
-                <w:t xml:space="preserve">heduling of automated guided vehicles in a </w:t>
-              </w:r>
-              <w:proofErr w:type="gramStart"/>
-              <w:r>
-                <w:t>decision making</w:t>
-              </w:r>
-              <w:proofErr w:type="gramEnd"/>
-              <w:r>
-                <w:t xml:space="preserve"> hierarchy</w:t>
+                <w:t>heduling of automated guided vehicles in a decision making hierarchy</w:t>
               </w:r>
               <w:r>
                 <w:rPr>
@@ -34165,15 +34277,7 @@
                   <w:i/>
                   <w:iCs/>
                 </w:rPr>
-                <w:t xml:space="preserve">Latin American Applied Research, Vol. </w:t>
-              </w:r>
-              <w:proofErr w:type="gramStart"/>
-              <w:r>
-                <w:rPr>
-                  <w:i/>
-                  <w:iCs/>
-                </w:rPr>
-                <w:t>33</w:t>
+                <w:t>Latin American Applied Research, Vol. 33</w:t>
               </w:r>
               <w:r>
                 <w:rPr>
@@ -34187,14 +34291,7 @@
                 <w:rPr>
                   <w:rtl/>
                 </w:rPr>
-                <w:t>,</w:t>
-              </w:r>
-              <w:proofErr w:type="gramEnd"/>
-              <w:r>
-                <w:rPr>
-                  <w:rtl/>
-                </w:rPr>
-                <w:t xml:space="preserve"> 129</w:t>
+                <w:t>, 129</w:t>
               </w:r>
               <w:r>
                 <w:rPr>
@@ -34533,39 +34630,20 @@
                 <w:t xml:space="preserve">. (2017). </w:t>
               </w:r>
               <w:r>
-                <w:t xml:space="preserve">The Special Application of Vehicle Routing Problem with Uncertainty Travel Times: Locomotive Routing </w:t>
-              </w:r>
-              <w:proofErr w:type="gramStart"/>
-              <w:r>
-                <w:t>Problem</w:t>
+                <w:t>The Special Application of Vehicle Routing Problem with Uncertainty Travel Times: Locomotive Routing Problem</w:t>
               </w:r>
               <w:r>
                 <w:rPr>
                   <w:rtl/>
                 </w:rPr>
-                <w:t>,.</w:t>
-              </w:r>
-              <w:proofErr w:type="gramEnd"/>
-              <w:r>
-                <w:rPr>
-                  <w:rtl/>
-                </w:rPr>
-                <w:t xml:space="preserve"> </w:t>
+                <w:t xml:space="preserve">,. </w:t>
               </w:r>
               <w:r>
                 <w:rPr>
                   <w:i/>
                   <w:iCs/>
                 </w:rPr>
-                <w:t xml:space="preserve">Volume 5, No. </w:t>
-              </w:r>
-              <w:proofErr w:type="gramStart"/>
-              <w:r>
-                <w:rPr>
-                  <w:i/>
-                  <w:iCs/>
-                </w:rPr>
-                <w:t>2</w:t>
+                <w:t>Volume 5, No. 2</w:t>
               </w:r>
               <w:r>
                 <w:rPr>
@@ -34579,14 +34657,7 @@
                 <w:rPr>
                   <w:rtl/>
                 </w:rPr>
-                <w:t>,</w:t>
-              </w:r>
-              <w:proofErr w:type="gramEnd"/>
-              <w:r>
-                <w:rPr>
-                  <w:rtl/>
-                </w:rPr>
-                <w:t xml:space="preserve"> 119-136.</w:t>
+                <w:t>, 119-136.</w:t>
               </w:r>
             </w:p>
             <w:p>
@@ -34629,15 +34700,7 @@
                   <w:i/>
                   <w:iCs/>
                 </w:rPr>
-                <w:t xml:space="preserve">In Proceedings of Intelligent Vehicles, Paris, </w:t>
-              </w:r>
-              <w:proofErr w:type="gramStart"/>
-              <w:r>
-                <w:rPr>
-                  <w:i/>
-                  <w:iCs/>
-                </w:rPr>
-                <w:t>France</w:t>
+                <w:t>In Proceedings of Intelligent Vehicles, Paris, France</w:t>
               </w:r>
               <w:r>
                 <w:rPr>
@@ -34651,14 +34714,7 @@
                 <w:rPr>
                   <w:rtl/>
                 </w:rPr>
-                <w:t>,</w:t>
-              </w:r>
-              <w:proofErr w:type="gramEnd"/>
-              <w:r>
-                <w:rPr>
-                  <w:rtl/>
-                </w:rPr>
-                <w:t xml:space="preserve"> 479</w:t>
+                <w:t>, 479</w:t>
               </w:r>
               <w:r>
                 <w:rPr>
@@ -34749,15 +34805,7 @@
                   <w:i/>
                   <w:iCs/>
                 </w:rPr>
-                <w:t xml:space="preserve">ataway, </w:t>
-              </w:r>
-              <w:proofErr w:type="gramStart"/>
-              <w:r>
-                <w:rPr>
-                  <w:i/>
-                  <w:iCs/>
-                </w:rPr>
-                <w:t>NJ</w:t>
+                <w:t>ataway, NJ</w:t>
               </w:r>
               <w:r>
                 <w:rPr>
@@ -34771,14 +34819,7 @@
                 <w:rPr>
                   <w:rtl/>
                 </w:rPr>
-                <w:t>,</w:t>
-              </w:r>
-              <w:proofErr w:type="gramEnd"/>
-              <w:r>
-                <w:rPr>
-                  <w:rtl/>
-                </w:rPr>
-                <w:t xml:space="preserve"> 1</w:t>
+                <w:t>, 1</w:t>
               </w:r>
               <w:r>
                 <w:rPr>
@@ -34828,22 +34869,10 @@
                   <w:i/>
                   <w:iCs/>
                 </w:rPr>
-                <w:t xml:space="preserve">International Journal of Production Research, Vol. 39, No. </w:t>
-              </w:r>
-              <w:proofErr w:type="gramStart"/>
-              <w:r>
-                <w:rPr>
-                  <w:i/>
-                  <w:iCs/>
-                </w:rPr>
-                <w:t>10,</w:t>
-              </w:r>
-              <w:r>
-                <w:t>,</w:t>
-              </w:r>
-              <w:proofErr w:type="gramEnd"/>
-              <w:r>
-                <w:t xml:space="preserve"> 2177</w:t>
+                <w:t>International Journal of Production Research, Vol. 39, No. 10,</w:t>
+              </w:r>
+              <w:r>
+                <w:t>, 2177</w:t>
               </w:r>
               <w:r>
                 <w:rPr>
@@ -34942,24 +34971,13 @@
                 <w:t xml:space="preserve">”. </w:t>
               </w:r>
               <w:r>
-                <w:t xml:space="preserve">Proceedings of the International Conference on Parallel and Distributed Processing Techniques and Applications, Vol. </w:t>
-              </w:r>
-              <w:proofErr w:type="gramStart"/>
-              <w:r>
-                <w:t>3</w:t>
+                <w:t>Proceedings of the International Conference on Parallel and Distributed Processing Techniques and Applications, Vol. 3</w:t>
               </w:r>
               <w:r>
                 <w:rPr>
                   <w:rtl/>
                 </w:rPr>
-                <w:t>,,</w:t>
-              </w:r>
-              <w:proofErr w:type="gramEnd"/>
-              <w:r>
-                <w:rPr>
-                  <w:rtl/>
-                </w:rPr>
-                <w:t xml:space="preserve"> </w:t>
+                <w:t xml:space="preserve">,, </w:t>
               </w:r>
               <w:r>
                 <w:t>pp. 1465</w:t>
@@ -35197,15 +35215,7 @@
                   <w:i/>
                   <w:iCs/>
                 </w:rPr>
-                <w:t xml:space="preserve">International Journal of Production Research, Vol. 40, No. </w:t>
-              </w:r>
-              <w:proofErr w:type="gramStart"/>
-              <w:r>
-                <w:rPr>
-                  <w:i/>
-                  <w:iCs/>
-                </w:rPr>
-                <w:t>3</w:t>
+                <w:t>International Journal of Production Research, Vol. 40, No. 3</w:t>
               </w:r>
               <w:r>
                 <w:rPr>
@@ -35219,14 +35229,7 @@
                 <w:rPr>
                   <w:rtl/>
                 </w:rPr>
-                <w:t>,</w:t>
-              </w:r>
-              <w:proofErr w:type="gramEnd"/>
-              <w:r>
-                <w:rPr>
-                  <w:rtl/>
-                </w:rPr>
-                <w:t xml:space="preserve"> </w:t>
+                <w:t xml:space="preserve">, </w:t>
               </w:r>
               <w:r>
                 <w:t>pp. 745</w:t>
@@ -35287,15 +35290,7 @@
                   <w:i/>
                   <w:iCs/>
                 </w:rPr>
-                <w:t xml:space="preserve">Transportation Research B, Vol. </w:t>
-              </w:r>
-              <w:proofErr w:type="gramStart"/>
-              <w:r>
-                <w:rPr>
-                  <w:i/>
-                  <w:iCs/>
-                </w:rPr>
-                <w:t>36</w:t>
+                <w:t>Transportation Research B, Vol. 36</w:t>
               </w:r>
               <w:r>
                 <w:rPr>
@@ -35309,14 +35304,7 @@
                 <w:rPr>
                   <w:rtl/>
                 </w:rPr>
-                <w:t>,</w:t>
-              </w:r>
-              <w:proofErr w:type="gramEnd"/>
-              <w:r>
-                <w:rPr>
-                  <w:rtl/>
-                </w:rPr>
-                <w:t xml:space="preserve"> </w:t>
+                <w:t xml:space="preserve">, </w:t>
               </w:r>
               <w:r>
                 <w:t>pp. 537</w:t>
@@ -35377,15 +35365,7 @@
                   <w:i/>
                   <w:iCs/>
                 </w:rPr>
-                <w:t xml:space="preserve">Technical Report, National University of </w:t>
-              </w:r>
-              <w:proofErr w:type="gramStart"/>
-              <w:r>
-                <w:rPr>
-                  <w:i/>
-                  <w:iCs/>
-                </w:rPr>
-                <w:t>Singapore</w:t>
+                <w:t>Technical Report, National University of Singapore</w:t>
               </w:r>
               <w:r>
                 <w:rPr>
@@ -35401,7 +35381,6 @@
                 </w:rPr>
                 <w:t>.</w:t>
               </w:r>
-              <w:proofErr w:type="gramEnd"/>
             </w:p>
             <w:p>
               <w:pPr>
@@ -35452,15 +35431,7 @@
                   <w:i/>
                   <w:iCs/>
                 </w:rPr>
-                <w:t xml:space="preserve">OR Spectrum, Vol. 26, No </w:t>
-              </w:r>
-              <w:proofErr w:type="gramStart"/>
-              <w:r>
-                <w:rPr>
-                  <w:i/>
-                  <w:iCs/>
-                </w:rPr>
-                <w:t>2</w:t>
+                <w:t>OR Spectrum, Vol. 26, No 2</w:t>
               </w:r>
               <w:r>
                 <w:rPr>
@@ -35474,14 +35445,7 @@
                 <w:rPr>
                   <w:rtl/>
                 </w:rPr>
-                <w:t>,</w:t>
-              </w:r>
-              <w:proofErr w:type="gramEnd"/>
-              <w:r>
-                <w:rPr>
-                  <w:rtl/>
-                </w:rPr>
-                <w:t xml:space="preserve"> </w:t>
+                <w:t xml:space="preserve">, </w:t>
               </w:r>
               <w:r>
                 <w:t>OR Spectrum, Vol. 26, No 2</w:t>
@@ -35533,15 +35497,7 @@
                   <w:i/>
                   <w:iCs/>
                 </w:rPr>
-                <w:t xml:space="preserve">Journal of Industrial and Systems Engineering, Vol. 1, No. </w:t>
-              </w:r>
-              <w:proofErr w:type="gramStart"/>
-              <w:r>
-                <w:rPr>
-                  <w:i/>
-                  <w:iCs/>
-                </w:rPr>
-                <w:t>3</w:t>
+                <w:t>Journal of Industrial and Systems Engineering, Vol. 1, No. 3</w:t>
               </w:r>
               <w:r>
                 <w:rPr>
@@ -35555,14 +35511,7 @@
                 <w:rPr>
                   <w:rtl/>
                 </w:rPr>
-                <w:t>,</w:t>
-              </w:r>
-              <w:proofErr w:type="gramEnd"/>
-              <w:r>
-                <w:rPr>
-                  <w:rtl/>
-                </w:rPr>
-                <w:t xml:space="preserve"> </w:t>
+                <w:t xml:space="preserve">, </w:t>
               </w:r>
               <w:r>
                 <w:t>pp. 190</w:t>
@@ -35604,11 +35553,7 @@
                 <w:t>Rashidi, H.</w:t>
               </w:r>
               <w:r>
-                <w:t>, Tsang E.P.K.</w:t>
-              </w:r>
-              <w:proofErr w:type="gramStart"/>
-              <w:r>
-                <w:t>,</w:t>
+                <w:t>, Tsang E.P.K.,</w:t>
               </w:r>
               <w:r>
                 <w:t xml:space="preserve"> </w:t>
@@ -35617,14 +35562,7 @@
                 <w:rPr>
                   <w:rtl/>
                 </w:rPr>
-                <w:t>.</w:t>
-              </w:r>
-              <w:proofErr w:type="gramEnd"/>
-              <w:r>
-                <w:rPr>
-                  <w:rtl/>
-                </w:rPr>
-                <w:t xml:space="preserve"> (2005). “</w:t>
+                <w:t>. (2005). “</w:t>
               </w:r>
               <w:r>
                 <w:t xml:space="preserve">Applying the Extended Network Simplex Algorithm and </w:t>
@@ -35696,7 +35634,6 @@
                 </w:rPr>
                 <w:t>Applications, New York University, Vol. 2</w:t>
               </w:r>
-              <w:proofErr w:type="gramStart"/>
               <w:r>
                 <w:rPr>
                   <w:i/>
@@ -35709,14 +35646,7 @@
                 <w:rPr>
                   <w:rtl/>
                 </w:rPr>
-                <w:t>,</w:t>
-              </w:r>
-              <w:proofErr w:type="gramEnd"/>
-              <w:r>
-                <w:rPr>
-                  <w:rtl/>
-                </w:rPr>
-                <w:t xml:space="preserve"> </w:t>
+                <w:t xml:space="preserve">, </w:t>
               </w:r>
               <w:r>
                 <w:t>pp. 677</w:t>
@@ -35792,15 +35722,7 @@
                   <w:i/>
                   <w:iCs/>
                 </w:rPr>
-                <w:t xml:space="preserve">Industrial Engineering, Vol. </w:t>
-              </w:r>
-              <w:proofErr w:type="gramStart"/>
-              <w:r>
-                <w:rPr>
-                  <w:i/>
-                  <w:iCs/>
-                </w:rPr>
-                <w:t>56</w:t>
+                <w:t>Industrial Engineering, Vol. 56</w:t>
               </w:r>
               <w:r>
                 <w:rPr>
@@ -35814,14 +35736,7 @@
                 <w:rPr>
                   <w:rtl/>
                 </w:rPr>
-                <w:t>,</w:t>
-              </w:r>
-              <w:proofErr w:type="gramEnd"/>
-              <w:r>
-                <w:rPr>
-                  <w:rtl/>
-                </w:rPr>
-                <w:t xml:space="preserve"> </w:t>
+                <w:t xml:space="preserve">, </w:t>
               </w:r>
               <w:r>
                 <w:t>pp. 1002</w:t>
@@ -35890,14 +35805,7 @@
                 <w:rPr>
                   <w:rtl/>
                 </w:rPr>
-                <w:t>,</w:t>
-              </w:r>
-              <w:proofErr w:type="gramStart"/>
-              <w:r>
-                <w:rPr>
-                  <w:rtl/>
-                </w:rPr>
-                <w:t xml:space="preserve">. </w:t>
+                <w:t xml:space="preserve">,. </w:t>
               </w:r>
               <w:r>
                 <w:rPr>
@@ -35905,16 +35813,7 @@
                   <w:iCs/>
                   <w:rtl/>
                 </w:rPr>
-                <w:t>,</w:t>
-              </w:r>
-              <w:proofErr w:type="gramEnd"/>
-              <w:r>
-                <w:rPr>
-                  <w:i/>
-                  <w:iCs/>
-                  <w:rtl/>
-                </w:rPr>
-                <w:t xml:space="preserve"> </w:t>
+                <w:t xml:space="preserve">, </w:t>
               </w:r>
               <w:r>
                 <w:rPr>
@@ -36031,15 +35930,7 @@
                   <w:i/>
                   <w:iCs/>
                 </w:rPr>
-                <w:t xml:space="preserve">iences, Vol. 6, No. </w:t>
-              </w:r>
-              <w:proofErr w:type="gramStart"/>
-              <w:r>
-                <w:rPr>
-                  <w:i/>
-                  <w:iCs/>
-                </w:rPr>
-                <w:t>27</w:t>
+                <w:t>iences, Vol. 6, No. 27</w:t>
               </w:r>
               <w:r>
                 <w:rPr>
@@ -36053,14 +35944,7 @@
                 <w:rPr>
                   <w:rtl/>
                 </w:rPr>
-                <w:t>,</w:t>
-              </w:r>
-              <w:proofErr w:type="gramEnd"/>
-              <w:r>
-                <w:rPr>
-                  <w:rtl/>
-                </w:rPr>
-                <w:t xml:space="preserve"> </w:t>
+                <w:t xml:space="preserve">, </w:t>
               </w:r>
               <w:r>
                 <w:t>pp. 6286</w:t>
@@ -36130,15 +36014,7 @@
                   <w:i/>
                   <w:iCs/>
                 </w:rPr>
-                <w:t xml:space="preserve">Industrial Management and Data Systems, Vol. 114, No. </w:t>
-              </w:r>
-              <w:proofErr w:type="gramStart"/>
-              <w:r>
-                <w:rPr>
-                  <w:i/>
-                  <w:iCs/>
-                </w:rPr>
-                <w:t>9</w:t>
+                <w:t>Industrial Management and Data Systems, Vol. 114, No. 9</w:t>
               </w:r>
               <w:r>
                 <w:rPr>
@@ -36152,14 +36028,7 @@
                 <w:rPr>
                   <w:rtl/>
                 </w:rPr>
-                <w:t>,</w:t>
-              </w:r>
-              <w:proofErr w:type="gramEnd"/>
-              <w:r>
-                <w:rPr>
-                  <w:rtl/>
-                </w:rPr>
-                <w:t xml:space="preserve"> </w:t>
+                <w:t xml:space="preserve">, </w:t>
               </w:r>
               <w:r>
                 <w:t>pp. 1378</w:t>
@@ -36222,7 +36091,6 @@
                 </w:rPr>
                 <w:t>Journal of Networks, Vol. 9, No. 1</w:t>
               </w:r>
-              <w:proofErr w:type="gramStart"/>
               <w:r>
                 <w:rPr>
                   <w:i/>
@@ -36235,14 +36103,7 @@
                 <w:rPr>
                   <w:rtl/>
                 </w:rPr>
-                <w:t>,</w:t>
-              </w:r>
-              <w:proofErr w:type="gramEnd"/>
-              <w:r>
-                <w:rPr>
-                  <w:rtl/>
-                </w:rPr>
-                <w:t xml:space="preserve"> </w:t>
+                <w:t xml:space="preserve">, </w:t>
               </w:r>
               <w:r>
                 <w:t>pp. 123</w:t>
@@ -36281,24 +36142,13 @@
                 </w:rPr>
               </w:pPr>
               <w:r>
-                <w:t xml:space="preserve">Rashidi, </w:t>
-              </w:r>
-              <w:proofErr w:type="gramStart"/>
-              <w:r>
-                <w:t xml:space="preserve">H. </w:t>
+                <w:t xml:space="preserve">Rashidi, H. </w:t>
               </w:r>
               <w:r>
                 <w:rPr>
                   <w:rtl/>
                 </w:rPr>
-                <w:t>.</w:t>
-              </w:r>
-              <w:proofErr w:type="gramEnd"/>
-              <w:r>
-                <w:rPr>
-                  <w:rtl/>
-                </w:rPr>
-                <w:t xml:space="preserve"> (2016). </w:t>
+                <w:t xml:space="preserve">. (2016). </w:t>
               </w:r>
               <w:r>
                 <w:t xml:space="preserve">Vehicle </w:t>
@@ -36389,15 +36239,7 @@
                   <w:i/>
                   <w:iCs/>
                 </w:rPr>
-                <w:t xml:space="preserve">Fundamenta Informaticae, Vol. 156, No. </w:t>
-              </w:r>
-              <w:proofErr w:type="gramStart"/>
-              <w:r>
-                <w:rPr>
-                  <w:i/>
-                  <w:iCs/>
-                </w:rPr>
-                <w:t>2</w:t>
+                <w:t>Fundamenta Informaticae, Vol. 156, No. 2</w:t>
               </w:r>
               <w:r>
                 <w:rPr>
@@ -36411,14 +36253,7 @@
                 <w:rPr>
                   <w:rtl/>
                 </w:rPr>
-                <w:t>,</w:t>
-              </w:r>
-              <w:proofErr w:type="gramEnd"/>
-              <w:r>
-                <w:rPr>
-                  <w:rtl/>
-                </w:rPr>
-                <w:t xml:space="preserve"> </w:t>
+                <w:t xml:space="preserve">, </w:t>
               </w:r>
               <w:r>
                 <w:t>pp. 125-139</w:t>
@@ -36448,24 +36283,13 @@
                 </w:rPr>
               </w:pPr>
               <w:r>
-                <w:t xml:space="preserve">Rahman, H. and Nielsen, </w:t>
-              </w:r>
-              <w:proofErr w:type="gramStart"/>
-              <w:r>
-                <w:t>I</w:t>
+                <w:t>Rahman, H. and Nielsen, I</w:t>
               </w:r>
               <w:r>
                 <w:rPr>
                   <w:rtl/>
                 </w:rPr>
-                <w:t>. .</w:t>
-              </w:r>
-              <w:proofErr w:type="gramEnd"/>
-              <w:r>
-                <w:rPr>
-                  <w:rtl/>
-                </w:rPr>
-                <w:t xml:space="preserve"> (2019). “</w:t>
+                <w:t>. . (2019). “</w:t>
               </w:r>
               <w:r>
                 <w:rPr>
@@ -36495,15 +36319,7 @@
                   <w:i/>
                   <w:iCs/>
                 </w:rPr>
-                <w:t xml:space="preserve">Applied Soft Computing, Vol. </w:t>
-              </w:r>
-              <w:proofErr w:type="gramStart"/>
-              <w:r>
-                <w:rPr>
-                  <w:i/>
-                  <w:iCs/>
-                </w:rPr>
-                <w:t>82</w:t>
+                <w:t>Applied Soft Computing, Vol. 82</w:t>
               </w:r>
               <w:r>
                 <w:rPr>
@@ -36517,14 +36333,7 @@
                 <w:rPr>
                   <w:rtl/>
                 </w:rPr>
-                <w:t>,</w:t>
-              </w:r>
-              <w:proofErr w:type="gramEnd"/>
-              <w:r>
-                <w:rPr>
-                  <w:rtl/>
-                </w:rPr>
-                <w:t xml:space="preserve"> </w:t>
+                <w:t xml:space="preserve">, </w:t>
               </w:r>
               <w:r>
                 <w:t>pp. 1-17</w:t>
@@ -36609,15 +36418,7 @@
                   <w:i/>
                   <w:iCs/>
                 </w:rPr>
-                <w:t xml:space="preserve">Operations Research, Vol. </w:t>
-              </w:r>
-              <w:proofErr w:type="gramStart"/>
-              <w:r>
-                <w:rPr>
-                  <w:i/>
-                  <w:iCs/>
-                </w:rPr>
-                <w:t>34</w:t>
+                <w:t>Operations Research, Vol. 34</w:t>
               </w:r>
               <w:r>
                 <w:rPr>
@@ -36631,14 +36432,7 @@
                 <w:rPr>
                   <w:rtl/>
                 </w:rPr>
-                <w:t>,</w:t>
-              </w:r>
-              <w:proofErr w:type="gramEnd"/>
-              <w:r>
-                <w:rPr>
-                  <w:rtl/>
-                </w:rPr>
-                <w:t xml:space="preserve"> </w:t>
+                <w:t xml:space="preserve">, </w:t>
               </w:r>
               <w:r>
                 <w:t>pp. 1688</w:t>
@@ -36810,15 +36604,7 @@
                   <w:i/>
                   <w:iCs/>
                 </w:rPr>
-                <w:t xml:space="preserve">International Journal of Industrial and Systems Engineering, Vol. 12, No </w:t>
-              </w:r>
-              <w:proofErr w:type="gramStart"/>
-              <w:r>
-                <w:rPr>
-                  <w:i/>
-                  <w:iCs/>
-                </w:rPr>
-                <w:t>3</w:t>
+                <w:t>International Journal of Industrial and Systems Engineering, Vol. 12, No 3</w:t>
               </w:r>
               <w:r>
                 <w:rPr>
@@ -36832,14 +36618,7 @@
                 <w:rPr>
                   <w:rtl/>
                 </w:rPr>
-                <w:t>,</w:t>
-              </w:r>
-              <w:proofErr w:type="gramEnd"/>
-              <w:r>
-                <w:rPr>
-                  <w:rtl/>
-                </w:rPr>
-                <w:t xml:space="preserve"> </w:t>
+                <w:t xml:space="preserve">, </w:t>
               </w:r>
               <w:r>
                 <w:t>pp. 243</w:t>
@@ -36920,7 +36699,6 @@
                 </w:rPr>
                 <w:t>European Journal of Operational Research, Vol. 236, No. 1</w:t>
               </w:r>
-              <w:proofErr w:type="gramStart"/>
               <w:r>
                 <w:rPr>
                   <w:i/>
@@ -36933,14 +36711,7 @@
                 <w:rPr>
                   <w:rtl/>
                 </w:rPr>
-                <w:t>,</w:t>
-              </w:r>
-              <w:proofErr w:type="gramEnd"/>
-              <w:r>
-                <w:rPr>
-                  <w:rtl/>
-                </w:rPr>
-                <w:t xml:space="preserve"> </w:t>
+                <w:t xml:space="preserve">, </w:t>
               </w:r>
               <w:r>
                 <w:t>pp. 1</w:t>
@@ -37049,15 +36820,7 @@
                   <w:i/>
                   <w:iCs/>
                 </w:rPr>
-                <w:t xml:space="preserve">ience, Vol. </w:t>
-              </w:r>
-              <w:proofErr w:type="gramStart"/>
-              <w:r>
-                <w:rPr>
-                  <w:i/>
-                  <w:iCs/>
-                </w:rPr>
-                <w:t>5</w:t>
+                <w:t>ience, Vol. 5</w:t>
               </w:r>
               <w:r>
                 <w:rPr>
@@ -37071,14 +36834,7 @@
                 <w:rPr>
                   <w:rtl/>
                 </w:rPr>
-                <w:t>,</w:t>
-              </w:r>
-              <w:proofErr w:type="gramEnd"/>
-              <w:r>
-                <w:rPr>
-                  <w:rtl/>
-                </w:rPr>
-                <w:t xml:space="preserve"> </w:t>
+                <w:t xml:space="preserve">, </w:t>
               </w:r>
               <w:r>
                 <w:t>PP. 1492-1501</w:t>
@@ -37144,15 +36900,7 @@
                   <w:i/>
                   <w:iCs/>
                 </w:rPr>
-                <w:t xml:space="preserve">Applied Mechanics and Materials, Vol. </w:t>
-              </w:r>
-              <w:proofErr w:type="gramStart"/>
-              <w:r>
-                <w:rPr>
-                  <w:i/>
-                  <w:iCs/>
-                </w:rPr>
-                <w:t>867</w:t>
+                <w:t>Applied Mechanics and Materials, Vol. 867</w:t>
               </w:r>
               <w:r>
                 <w:rPr>
@@ -37166,14 +36914,7 @@
                 <w:rPr>
                   <w:rtl/>
                 </w:rPr>
-                <w:t>,</w:t>
-              </w:r>
-              <w:proofErr w:type="gramEnd"/>
-              <w:r>
-                <w:rPr>
-                  <w:rtl/>
-                </w:rPr>
-                <w:t xml:space="preserve"> </w:t>
+                <w:t xml:space="preserve">, </w:t>
               </w:r>
               <w:r>
                 <w:t>PP. 307-313</w:t>
@@ -37240,15 +36981,7 @@
                   <w:i/>
                   <w:iCs/>
                 </w:rPr>
-                <w:t xml:space="preserve">Journal Of Project Management, Vol. </w:t>
-              </w:r>
-              <w:proofErr w:type="gramStart"/>
-              <w:r>
-                <w:rPr>
-                  <w:i/>
-                  <w:iCs/>
-                </w:rPr>
-                <w:t>3</w:t>
+                <w:t>Journal Of Project Management, Vol. 3</w:t>
               </w:r>
               <w:r>
                 <w:rPr>
@@ -37262,14 +36995,7 @@
                 <w:rPr>
                   <w:rtl/>
                 </w:rPr>
-                <w:t>,</w:t>
-              </w:r>
-              <w:proofErr w:type="gramEnd"/>
-              <w:r>
-                <w:rPr>
-                  <w:rtl/>
-                </w:rPr>
-                <w:t xml:space="preserve"> </w:t>
+                <w:t xml:space="preserve">, </w:t>
               </w:r>
               <w:r>
                 <w:t>pp. 39</w:t>
@@ -37354,7 +37080,6 @@
                 </w:rPr>
                 <w:t>uring, Vol. 26</w:t>
               </w:r>
-              <w:proofErr w:type="gramStart"/>
               <w:r>
                 <w:rPr>
                   <w:i/>
@@ -37367,14 +37092,7 @@
                 <w:rPr>
                   <w:rtl/>
                 </w:rPr>
-                <w:t>,</w:t>
-              </w:r>
-              <w:proofErr w:type="gramEnd"/>
-              <w:r>
-                <w:rPr>
-                  <w:rtl/>
-                </w:rPr>
-                <w:t xml:space="preserve"> </w:t>
+                <w:t xml:space="preserve">, </w:t>
               </w:r>
               <w:r>
                 <w:t>PP. 1077- 1086</w:t>
@@ -37446,7 +37164,6 @@
                 </w:rPr>
                 <w:t>IEEE Trans. Ind. Informat., Vol. 14, No. 4</w:t>
               </w:r>
-              <w:proofErr w:type="gramStart"/>
               <w:r>
                 <w:rPr>
                   <w:i/>
@@ -37459,14 +37176,7 @@
                 <w:rPr>
                   <w:rtl/>
                 </w:rPr>
-                <w:t>,</w:t>
-              </w:r>
-              <w:proofErr w:type="gramEnd"/>
-              <w:r>
-                <w:rPr>
-                  <w:rtl/>
-                </w:rPr>
-                <w:t xml:space="preserve"> </w:t>
+                <w:t xml:space="preserve">, </w:t>
               </w:r>
               <w:r>
                 <w:t>IEEE Trans. Ind. Informat., Vol. 14, No. 4</w:t>
@@ -37528,15 +37238,7 @@
                   <w:i/>
                   <w:iCs/>
                 </w:rPr>
-                <w:t xml:space="preserve">Journal of Optimization in Industrial Engineering, Vol. 13, No. </w:t>
-              </w:r>
-              <w:proofErr w:type="gramStart"/>
-              <w:r>
-                <w:rPr>
-                  <w:i/>
-                  <w:iCs/>
-                </w:rPr>
-                <w:t>1</w:t>
+                <w:t>Journal of Optimization in Industrial Engineering, Vol. 13, No. 1</w:t>
               </w:r>
               <w:r>
                 <w:rPr>
@@ -37550,14 +37252,7 @@
                 <w:rPr>
                   <w:rtl/>
                 </w:rPr>
-                <w:t>,</w:t>
-              </w:r>
-              <w:proofErr w:type="gramEnd"/>
-              <w:r>
-                <w:rPr>
-                  <w:rtl/>
-                </w:rPr>
-                <w:t xml:space="preserve"> </w:t>
+                <w:t xml:space="preserve">, </w:t>
               </w:r>
               <w:r>
                 <w:t>pp. 67-80</w:t>
@@ -37639,15 +37334,7 @@
                   <w:i/>
                   <w:iCs/>
                 </w:rPr>
-                <w:t xml:space="preserve">uring, Vol. 30, No. </w:t>
-              </w:r>
-              <w:proofErr w:type="gramStart"/>
-              <w:r>
-                <w:rPr>
-                  <w:i/>
-                  <w:iCs/>
-                </w:rPr>
-                <w:t>4</w:t>
+                <w:t>uring, Vol. 30, No. 4</w:t>
               </w:r>
               <w:r>
                 <w:rPr>
@@ -37661,14 +37348,7 @@
                 <w:rPr>
                   <w:rtl/>
                 </w:rPr>
-                <w:t>,</w:t>
-              </w:r>
-              <w:proofErr w:type="gramEnd"/>
-              <w:r>
-                <w:rPr>
-                  <w:rtl/>
-                </w:rPr>
-                <w:t xml:space="preserve"> </w:t>
+                <w:t xml:space="preserve">, </w:t>
               </w:r>
               <w:r>
                 <w:t>pp. 1629-1644</w:t>
@@ -37746,15 +37426,7 @@
                   <w:i/>
                   <w:iCs/>
                 </w:rPr>
-                <w:t xml:space="preserve">Advances in Mechanical Engineering, Vol. 12, No </w:t>
-              </w:r>
-              <w:proofErr w:type="gramStart"/>
-              <w:r>
-                <w:rPr>
-                  <w:i/>
-                  <w:iCs/>
-                </w:rPr>
-                <w:t>2</w:t>
+                <w:t>Advances in Mechanical Engineering, Vol. 12, No 2</w:t>
               </w:r>
               <w:r>
                 <w:rPr>
@@ -37768,14 +37440,7 @@
                 <w:rPr>
                   <w:rtl/>
                 </w:rPr>
-                <w:t>,</w:t>
-              </w:r>
-              <w:proofErr w:type="gramEnd"/>
-              <w:r>
-                <w:rPr>
-                  <w:rtl/>
-                </w:rPr>
-                <w:t xml:space="preserve"> </w:t>
+                <w:t xml:space="preserve">, </w:t>
               </w:r>
               <w:r>
                 <w:t>pp. 1-17</w:t>
@@ -37956,7 +37621,6 @@
                   <w:rtl/>
                 </w:rPr>
               </w:pPr>
-              <w:proofErr w:type="spellStart"/>
               <w:r>
                 <w:t>Barber</w:t>
               </w:r>
@@ -37966,7 +37630,6 @@
                 </w:rPr>
                 <w:t>á</w:t>
               </w:r>
-              <w:proofErr w:type="spellEnd"/>
               <w:r>
                 <w:t>, H. M.-P</w:t>
               </w:r>
@@ -37995,24 +37658,13 @@
                 <w:t>ACT</w:t>
               </w:r>
               <w:r>
-                <w:t xml:space="preserve">uring </w:t>
-              </w:r>
-              <w:proofErr w:type="gramStart"/>
-              <w:r>
-                <w:t>systems</w:t>
+                <w:t>uring systems</w:t>
               </w:r>
               <w:r>
                 <w:rPr>
                   <w:rtl/>
                 </w:rPr>
-                <w:t xml:space="preserve"> ”</w:t>
-              </w:r>
-              <w:proofErr w:type="gramEnd"/>
-              <w:r>
-                <w:rPr>
-                  <w:rtl/>
-                </w:rPr>
-                <w:t xml:space="preserve">. </w:t>
+                <w:t xml:space="preserve"> ”. </w:t>
               </w:r>
               <w:r>
                 <w:rPr>
@@ -38105,7 +37757,6 @@
                 </w:rPr>
                 <w:t>–</w:t>
               </w:r>
-              <w:proofErr w:type="gramStart"/>
               <w:r>
                 <w:rPr>
                   <w:i/>
@@ -38125,14 +37776,7 @@
                 <w:rPr>
                   <w:rtl/>
                 </w:rPr>
-                <w:t>,</w:t>
-              </w:r>
-              <w:proofErr w:type="gramEnd"/>
-              <w:r>
-                <w:rPr>
-                  <w:rtl/>
-                </w:rPr>
-                <w:t xml:space="preserve"> </w:t>
+                <w:t xml:space="preserve">, </w:t>
               </w:r>
               <w:r>
                 <w:t>pp 55</w:t>
@@ -38512,21 +38156,10 @@
                 <w:rPr>
                   <w:rtl/>
                 </w:rPr>
-                <w:t>, 106371</w:t>
-              </w:r>
-              <w:proofErr w:type="gramStart"/>
-              <w:r>
-                <w:rPr>
-                  <w:rtl/>
-                </w:rPr>
-                <w:t xml:space="preserve">. </w:t>
-              </w:r>
-              <w:r>
-                <w:t>,</w:t>
-              </w:r>
-              <w:proofErr w:type="gramEnd"/>
-              <w:r>
-                <w:t xml:space="preserve"> retrieve from </w:t>
+                <w:t xml:space="preserve">, 106371. </w:t>
+              </w:r>
+              <w:r>
+                <w:t xml:space="preserve">, retrieve from </w:t>
               </w:r>
               <w:r>
                 <w:t>https://www.</w:t>
@@ -38968,7 +38601,6 @@
                 <w:ind w:left="270" w:right="-41"/>
                 <w:jc w:val="highKashida"/>
                 <w:rPr>
-                  <w:rFonts w:hint="cs"/>
                   <w:rtl/>
                 </w:rPr>
               </w:pPr>
@@ -39640,6 +39272,10 @@
     <w:p>
       <w:pPr>
         <w:pStyle w:val="FootnoteText"/>
+        <w:rPr>
+          <w:rFonts w:hint="cs"/>
+          <w:rtl/>
+        </w:rPr>
       </w:pPr>
       <w:r>
         <w:rPr>
@@ -40423,6 +40059,7 @@
       </w:r>
       <w:r>
         <w:rPr>
+          <w:rFonts w:ascii="Sakkal Majalla" w:hAnsi="Sakkal Majalla" w:cs="Sakkal Majalla" w:hint="cs"/>
           <w:rtl/>
         </w:rPr>
         <w:t>‌</w:t>
@@ -46563,6 +46200,7 @@
   <w:style w:type="character" w:default="1" w:styleId="DefaultParagraphFont">
     <w:name w:val="Default Paragraph Font"/>
     <w:uiPriority w:val="1"/>
+    <w:semiHidden/>
     <w:unhideWhenUsed/>
   </w:style>
   <w:style w:type="table" w:default="1" w:styleId="TableNormal">
@@ -46591,27 +46229,30 @@
     <w:basedOn w:val="Normal"/>
     <w:link w:val="TitleChar"/>
     <w:qFormat/>
-    <w:rsid w:val="00FB4822"/>
+    <w:rsid w:val="006A4425"/>
     <w:pPr>
+      <w:spacing w:line="240" w:lineRule="auto"/>
       <w:jc w:val="center"/>
     </w:pPr>
     <w:rPr>
-      <w:rFonts w:cs="Nazanin"/>
       <w:b/>
       <w:bCs/>
+      <w:sz w:val="40"/>
+      <w:szCs w:val="40"/>
     </w:rPr>
   </w:style>
   <w:style w:type="character" w:customStyle="1" w:styleId="TitleChar">
     <w:name w:val="Title Char"/>
     <w:basedOn w:val="DefaultParagraphFont"/>
     <w:link w:val="Title"/>
-    <w:rsid w:val="00FB4822"/>
+    <w:rsid w:val="006A4425"/>
     <w:rPr>
-      <w:rFonts w:ascii="Times New Roman" w:eastAsia="Times New Roman" w:hAnsi="Times New Roman" w:cs="Nazanin"/>
+      <w:rFonts w:asciiTheme="majorBidi" w:eastAsia="Times New Roman" w:hAnsiTheme="majorBidi" w:cs="B Nazanin"/>
       <w:b/>
       <w:bCs/>
-      <w:sz w:val="24"/>
-      <w:szCs w:val="24"/>
+      <w:sz w:val="40"/>
+      <w:szCs w:val="40"/>
+      <w:lang w:bidi="fa-IR"/>
     </w:rPr>
   </w:style>
   <w:style w:type="paragraph" w:styleId="Header">
@@ -46924,11 +46565,11 @@
   </w:style>
   <w:style w:type="paragraph" w:styleId="FootnoteText">
     <w:name w:val="footnote text"/>
-    <w:basedOn w:val="Normal"/>
+    <w:basedOn w:val="Default"/>
     <w:link w:val="FootnoteTextChar"/>
     <w:uiPriority w:val="99"/>
     <w:unhideWhenUsed/>
-    <w:rsid w:val="0038287F"/>
+    <w:rsid w:val="00043B93"/>
     <w:rPr>
       <w:rFonts w:eastAsiaTheme="minorHAnsi"/>
       <w:sz w:val="20"/>
@@ -46940,12 +46581,12 @@
     <w:basedOn w:val="DefaultParagraphFont"/>
     <w:link w:val="FootnoteText"/>
     <w:uiPriority w:val="99"/>
-    <w:rsid w:val="0038287F"/>
+    <w:rsid w:val="00043B93"/>
     <w:rPr>
-      <w:rFonts w:asciiTheme="majorBidi" w:eastAsiaTheme="minorHAnsi" w:hAnsiTheme="majorBidi" w:cs="B Nazanin"/>
+      <w:rFonts w:ascii="Adobe Garamond Pro Bold" w:eastAsiaTheme="minorHAnsi" w:hAnsi="Adobe Garamond Pro Bold" w:cs="Adobe Garamond Pro Bold"/>
+      <w:color w:val="000000"/>
       <w:sz w:val="20"/>
       <w:szCs w:val="20"/>
-      <w:lang w:bidi="fa-IR"/>
     </w:rPr>
   </w:style>
   <w:style w:type="character" w:styleId="FootnoteReference">
@@ -47486,6 +47127,53 @@
     <w:rPr>
       <w:smallCaps/>
       <w:color w:val="5A5A5A" w:themeColor="text1" w:themeTint="A5"/>
+    </w:rPr>
+  </w:style>
+  <w:style w:type="paragraph" w:styleId="Subtitle">
+    <w:name w:val="Subtitle"/>
+    <w:basedOn w:val="Normal"/>
+    <w:next w:val="Normal"/>
+    <w:link w:val="SubtitleChar"/>
+    <w:uiPriority w:val="11"/>
+    <w:qFormat/>
+    <w:rsid w:val="006A4425"/>
+    <w:pPr>
+      <w:numPr>
+        <w:ilvl w:val="1"/>
+      </w:numPr>
+      <w:spacing w:after="160"/>
+    </w:pPr>
+    <w:rPr>
+      <w:rFonts w:asciiTheme="minorHAnsi" w:eastAsiaTheme="minorEastAsia" w:hAnsiTheme="minorHAnsi" w:cstheme="minorBidi"/>
+      <w:color w:val="5A5A5A" w:themeColor="text1" w:themeTint="A5"/>
+      <w:spacing w:val="15"/>
+      <w:sz w:val="22"/>
+      <w:szCs w:val="22"/>
+    </w:rPr>
+  </w:style>
+  <w:style w:type="character" w:customStyle="1" w:styleId="SubtitleChar">
+    <w:name w:val="Subtitle Char"/>
+    <w:basedOn w:val="DefaultParagraphFont"/>
+    <w:link w:val="Subtitle"/>
+    <w:uiPriority w:val="11"/>
+    <w:rsid w:val="006A4425"/>
+    <w:rPr>
+      <w:rFonts w:eastAsiaTheme="minorEastAsia"/>
+      <w:color w:val="5A5A5A" w:themeColor="text1" w:themeTint="A5"/>
+      <w:spacing w:val="15"/>
+      <w:lang w:bidi="fa-IR"/>
+    </w:rPr>
+  </w:style>
+  <w:style w:type="character" w:styleId="SubtleEmphasis">
+    <w:name w:val="Subtle Emphasis"/>
+    <w:basedOn w:val="DefaultParagraphFont"/>
+    <w:uiPriority w:val="19"/>
+    <w:qFormat/>
+    <w:rsid w:val="00D36C3F"/>
+    <w:rPr>
+      <w:b/>
+      <w:bCs/>
+      <w:color w:val="404040" w:themeColor="text1" w:themeTint="BF"/>
     </w:rPr>
   </w:style>
 </w:styles>

</xml_diff>